<commit_message>
subo algunos doc nuevos y actualizo otros apuntes
</commit_message>
<xml_diff>
--- a/Backend cheatsheet.docx
+++ b/Backend cheatsheet.docx
@@ -1004,18 +1004,7 @@
           <w:szCs w:val="32"/>
           <w:lang w:eastAsia="es-AR"/>
         </w:rPr>
-        <w:t xml:space="preserve">Test </w:t>
-      </w:r>
-      <w:r>
-        <w:rPr>
-          <w:rFonts w:ascii="Arial" w:eastAsia="Times New Roman" w:hAnsi="Arial" w:cs="Arial"/>
-          <w:b/>
-          <w:bCs/>
-          <w:sz w:val="32"/>
-          <w:szCs w:val="32"/>
-          <w:lang w:eastAsia="es-AR"/>
-        </w:rPr>
-        <w:t>de integracion</w:t>
+        <w:t>Test de integracion</w:t>
       </w:r>
     </w:p>
     <w:p>
@@ -1728,16 +1717,7 @@
           <w:sz w:val="36"/>
           <w:szCs w:val="36"/>
         </w:rPr>
-        <w:t xml:space="preserve">Test </w:t>
-      </w:r>
-      <w:r>
-        <w:rPr>
-          <w:b/>
-          <w:bCs/>
-          <w:sz w:val="36"/>
-          <w:szCs w:val="36"/>
-        </w:rPr>
-        <w:t>Suite</w:t>
+        <w:t>Test Suite</w:t>
       </w:r>
     </w:p>
     <w:p>
@@ -2219,6 +2199,36 @@
         </w:rPr>
         <w:t>Cadena de Responsabilidad</w:t>
       </w:r>
+    </w:p>
+    <w:p>
+      <w:pPr>
+        <w:spacing w:before="100" w:beforeAutospacing="1" w:after="100" w:afterAutospacing="1" w:line="240" w:lineRule="auto"/>
+        <w:jc w:val="center"/>
+        <w:rPr>
+          <w:rFonts w:ascii="Arial" w:eastAsia="Times New Roman" w:hAnsi="Arial" w:cs="Arial"/>
+          <w:b/>
+          <w:bCs/>
+          <w:sz w:val="36"/>
+          <w:szCs w:val="36"/>
+          <w:u w:val="single"/>
+          <w:lang w:eastAsia="es-AR"/>
+        </w:rPr>
+      </w:pPr>
+    </w:p>
+    <w:p>
+      <w:pPr>
+        <w:spacing w:before="100" w:beforeAutospacing="1" w:after="100" w:afterAutospacing="1" w:line="240" w:lineRule="auto"/>
+        <w:jc w:val="center"/>
+        <w:rPr>
+          <w:rFonts w:ascii="Arial" w:eastAsia="Times New Roman" w:hAnsi="Arial" w:cs="Arial"/>
+          <w:b/>
+          <w:bCs/>
+          <w:sz w:val="36"/>
+          <w:szCs w:val="36"/>
+          <w:u w:val="single"/>
+          <w:lang w:eastAsia="es-AR"/>
+        </w:rPr>
+      </w:pPr>
     </w:p>
     <w:sectPr>
       <w:pgSz w:w="11906" w:h="16838"/>

</xml_diff>

<commit_message>
actualizo los apuntes de java con log4j
</commit_message>
<xml_diff>
--- a/Backend cheatsheet.docx
+++ b/Backend cheatsheet.docx
@@ -2185,20 +2185,507 @@
           <w:lang w:eastAsia="es-AR"/>
         </w:rPr>
         <w:lastRenderedPageBreak/>
-        <w:t xml:space="preserve">Patron </w:t>
-      </w:r>
-      <w:r>
-        <w:rPr>
-          <w:rFonts w:ascii="Arial" w:eastAsia="Times New Roman" w:hAnsi="Arial" w:cs="Arial"/>
-          <w:b/>
-          <w:bCs/>
-          <w:sz w:val="36"/>
-          <w:szCs w:val="36"/>
-          <w:u w:val="single"/>
-          <w:lang w:eastAsia="es-AR"/>
-        </w:rPr>
-        <w:t>Cadena de Responsabilidad</w:t>
-      </w:r>
+        <w:t>Log4j</w:t>
+      </w:r>
+    </w:p>
+    <w:p>
+      <w:pPr>
+        <w:spacing w:before="100" w:beforeAutospacing="1" w:after="100" w:afterAutospacing="1" w:line="240" w:lineRule="auto"/>
+        <w:rPr>
+          <w:rFonts w:ascii="Arial" w:eastAsia="Times New Roman" w:hAnsi="Arial" w:cs="Arial"/>
+          <w:sz w:val="24"/>
+          <w:szCs w:val="24"/>
+          <w:lang w:eastAsia="es-AR"/>
+        </w:rPr>
+      </w:pPr>
+      <w:r>
+        <w:rPr>
+          <w:rFonts w:ascii="Arial" w:eastAsia="Times New Roman" w:hAnsi="Arial" w:cs="Arial"/>
+          <w:sz w:val="24"/>
+          <w:szCs w:val="24"/>
+          <w:lang w:eastAsia="es-AR"/>
+        </w:rPr>
+        <w:t>Crear log4k.properties como un file.</w:t>
+      </w:r>
+    </w:p>
+    <w:p>
+      <w:pPr>
+        <w:pStyle w:val="HTMLconformatoprevio"/>
+        <w:shd w:val="clear" w:color="auto" w:fill="2B2B2B"/>
+        <w:rPr>
+          <w:color w:val="A9B7C6"/>
+        </w:rPr>
+      </w:pPr>
+      <w:r>
+        <w:rPr>
+          <w:color w:val="808080"/>
+        </w:rPr>
+        <w:t># indicamos el nivel minimo de logging y los appenders que vamos a emplear. Establecemos el nivel en DEBUG y creamos 2 appenders, stdout y file.</w:t>
+      </w:r>
+      <w:r>
+        <w:rPr>
+          <w:color w:val="808080"/>
+        </w:rPr>
+        <w:br/>
+      </w:r>
+      <w:r>
+        <w:rPr>
+          <w:color w:val="CC7832"/>
+        </w:rPr>
+        <w:t>log4j.rootLogger</w:t>
+      </w:r>
+      <w:r>
+        <w:rPr>
+          <w:color w:val="808080"/>
+        </w:rPr>
+        <w:t>=</w:t>
+      </w:r>
+      <w:r>
+        <w:rPr>
+          <w:color w:val="6A8759"/>
+        </w:rPr>
+        <w:t>DEBUG, stdout, file</w:t>
+      </w:r>
+      <w:r>
+        <w:rPr>
+          <w:color w:val="6A8759"/>
+        </w:rPr>
+        <w:br/>
+      </w:r>
+      <w:r>
+        <w:rPr>
+          <w:color w:val="6A8759"/>
+        </w:rPr>
+        <w:br/>
+      </w:r>
+      <w:r>
+        <w:rPr>
+          <w:color w:val="808080"/>
+        </w:rPr>
+        <w:t># Nivel se empezaran a mostrar las advertencias tanto por consola como a almacenarse en el fichero.</w:t>
+      </w:r>
+      <w:r>
+        <w:rPr>
+          <w:color w:val="808080"/>
+        </w:rPr>
+        <w:br/>
+      </w:r>
+      <w:r>
+        <w:rPr>
+          <w:color w:val="CC7832"/>
+        </w:rPr>
+        <w:t>log4j.logger.infoLogger</w:t>
+      </w:r>
+      <w:r>
+        <w:rPr>
+          <w:color w:val="808080"/>
+        </w:rPr>
+        <w:t>=</w:t>
+      </w:r>
+      <w:r>
+        <w:rPr>
+          <w:color w:val="6A8759"/>
+        </w:rPr>
+        <w:t>DEBUG</w:t>
+      </w:r>
+      <w:r>
+        <w:rPr>
+          <w:color w:val="6A8759"/>
+        </w:rPr>
+        <w:br/>
+      </w:r>
+      <w:r>
+        <w:rPr>
+          <w:color w:val="6A8759"/>
+        </w:rPr>
+        <w:br/>
+      </w:r>
+      <w:r>
+        <w:rPr>
+          <w:color w:val="808080"/>
+        </w:rPr>
+        <w:t># Evitamos que los appenders hereden la configuracion de sus appenders padres, en caso de que los hubiera.</w:t>
+      </w:r>
+      <w:r>
+        <w:rPr>
+          <w:color w:val="808080"/>
+        </w:rPr>
+        <w:br/>
+      </w:r>
+      <w:r>
+        <w:rPr>
+          <w:color w:val="CC7832"/>
+        </w:rPr>
+        <w:t>log4j.additivity.infoLogger</w:t>
+      </w:r>
+      <w:r>
+        <w:rPr>
+          <w:color w:val="808080"/>
+        </w:rPr>
+        <w:t>=</w:t>
+      </w:r>
+      <w:r>
+        <w:rPr>
+          <w:color w:val="6A8759"/>
+        </w:rPr>
+        <w:t>false</w:t>
+      </w:r>
+      <w:r>
+        <w:rPr>
+          <w:color w:val="6A8759"/>
+        </w:rPr>
+        <w:br/>
+      </w:r>
+      <w:r>
+        <w:rPr>
+          <w:color w:val="6A8759"/>
+        </w:rPr>
+        <w:br/>
+      </w:r>
+      <w:r>
+        <w:rPr>
+          <w:color w:val="808080"/>
+        </w:rPr>
+        <w:t># Configuracion para imprimir mensajes por consola, primero indicamos el tipo de looger refiriendo la clase que imprimira los mensajes</w:t>
+      </w:r>
+      <w:r>
+        <w:rPr>
+          <w:color w:val="808080"/>
+        </w:rPr>
+        <w:br/>
+        <w:t># En la segunda linea le decimos que queremos imprimirlo directamente por consola.</w:t>
+      </w:r>
+      <w:r>
+        <w:rPr>
+          <w:color w:val="808080"/>
+        </w:rPr>
+        <w:br/>
+      </w:r>
+      <w:r>
+        <w:rPr>
+          <w:color w:val="CC7832"/>
+        </w:rPr>
+        <w:t>log4j.appender.stdout</w:t>
+      </w:r>
+      <w:r>
+        <w:rPr>
+          <w:color w:val="808080"/>
+        </w:rPr>
+        <w:t>=</w:t>
+      </w:r>
+      <w:r>
+        <w:rPr>
+          <w:color w:val="6A8759"/>
+        </w:rPr>
+        <w:t>org.apache.log4j.ConsoleAppender</w:t>
+      </w:r>
+      <w:r>
+        <w:rPr>
+          <w:color w:val="6A8759"/>
+        </w:rPr>
+        <w:br/>
+      </w:r>
+      <w:r>
+        <w:rPr>
+          <w:color w:val="CC7832"/>
+        </w:rPr>
+        <w:t>log4j.appender.stdout.Target</w:t>
+      </w:r>
+      <w:r>
+        <w:rPr>
+          <w:color w:val="808080"/>
+        </w:rPr>
+        <w:t>=</w:t>
+      </w:r>
+      <w:r>
+        <w:rPr>
+          <w:color w:val="6A8759"/>
+        </w:rPr>
+        <w:t>System.out</w:t>
+      </w:r>
+      <w:r>
+        <w:rPr>
+          <w:color w:val="6A8759"/>
+        </w:rPr>
+        <w:br/>
+      </w:r>
+      <w:r>
+        <w:rPr>
+          <w:color w:val="6A8759"/>
+        </w:rPr>
+        <w:br/>
+      </w:r>
+      <w:r>
+        <w:rPr>
+          <w:color w:val="808080"/>
+        </w:rPr>
+        <w:t># Plantilla que tendra cada mensaje.</w:t>
+      </w:r>
+      <w:r>
+        <w:rPr>
+          <w:color w:val="808080"/>
+        </w:rPr>
+        <w:br/>
+      </w:r>
+      <w:r>
+        <w:rPr>
+          <w:color w:val="CC7832"/>
+        </w:rPr>
+        <w:t>log4j.appender.stdout.layout</w:t>
+      </w:r>
+      <w:r>
+        <w:rPr>
+          <w:color w:val="808080"/>
+        </w:rPr>
+        <w:t>=</w:t>
+      </w:r>
+      <w:r>
+        <w:rPr>
+          <w:color w:val="6A8759"/>
+        </w:rPr>
+        <w:t>org.apache.log4j.PatternLayout</w:t>
+      </w:r>
+      <w:r>
+        <w:rPr>
+          <w:color w:val="6A8759"/>
+        </w:rPr>
+        <w:br/>
+      </w:r>
+      <w:r>
+        <w:rPr>
+          <w:color w:val="CC7832"/>
+        </w:rPr>
+        <w:t>log4j.appender.stdout.layout.ConversionPattern</w:t>
+      </w:r>
+      <w:r>
+        <w:rPr>
+          <w:color w:val="808080"/>
+        </w:rPr>
+        <w:t>=</w:t>
+      </w:r>
+      <w:r>
+        <w:rPr>
+          <w:color w:val="6A8759"/>
+        </w:rPr>
+        <w:t xml:space="preserve">%d{yyyy-MM-dd HH:mm:ss} %-5p %c{1}:%L - %m%n  </w:t>
+      </w:r>
+      <w:r>
+        <w:rPr>
+          <w:color w:val="6A8759"/>
+        </w:rPr>
+        <w:br/>
+      </w:r>
+      <w:r>
+        <w:rPr>
+          <w:color w:val="6A8759"/>
+        </w:rPr>
+        <w:br/>
+      </w:r>
+      <w:r>
+        <w:rPr>
+          <w:color w:val="808080"/>
+        </w:rPr>
+        <w:t># Configuramos Appender para que salga a traves de un fichero.</w:t>
+      </w:r>
+      <w:r>
+        <w:rPr>
+          <w:color w:val="808080"/>
+        </w:rPr>
+        <w:br/>
+        <w:t># configuramos clase como RollingFileAppender para crear distintos ficheros al cumplirse determinadas condiciones.</w:t>
+      </w:r>
+      <w:r>
+        <w:rPr>
+          <w:color w:val="808080"/>
+        </w:rPr>
+        <w:br/>
+      </w:r>
+      <w:r>
+        <w:rPr>
+          <w:color w:val="CC7832"/>
+        </w:rPr>
+        <w:t>log4j.appender.file</w:t>
+      </w:r>
+      <w:r>
+        <w:rPr>
+          <w:color w:val="808080"/>
+        </w:rPr>
+        <w:t>=</w:t>
+      </w:r>
+      <w:r>
+        <w:rPr>
+          <w:color w:val="6A8759"/>
+        </w:rPr>
+        <w:t>org.apache.log4j.RollingFileAppender</w:t>
+      </w:r>
+      <w:r>
+        <w:rPr>
+          <w:color w:val="6A8759"/>
+        </w:rPr>
+        <w:br/>
+      </w:r>
+      <w:r>
+        <w:rPr>
+          <w:color w:val="6A8759"/>
+        </w:rPr>
+        <w:br/>
+      </w:r>
+      <w:r>
+        <w:rPr>
+          <w:color w:val="808080"/>
+        </w:rPr>
+        <w:t># nombre con ruta que tendra el fichero de log</w:t>
+      </w:r>
+      <w:r>
+        <w:rPr>
+          <w:color w:val="808080"/>
+        </w:rPr>
+        <w:br/>
+      </w:r>
+      <w:r>
+        <w:rPr>
+          <w:color w:val="CC7832"/>
+        </w:rPr>
+        <w:t>log4j.appender.file.File</w:t>
+      </w:r>
+      <w:r>
+        <w:rPr>
+          <w:color w:val="808080"/>
+        </w:rPr>
+        <w:t>=</w:t>
+      </w:r>
+      <w:r>
+        <w:rPr>
+          <w:color w:val="6A8759"/>
+        </w:rPr>
+        <w:t>avisos.log</w:t>
+      </w:r>
+      <w:r>
+        <w:rPr>
+          <w:color w:val="6A8759"/>
+        </w:rPr>
+        <w:br/>
+      </w:r>
+      <w:r>
+        <w:rPr>
+          <w:color w:val="6A8759"/>
+        </w:rPr>
+        <w:br/>
+      </w:r>
+      <w:r>
+        <w:rPr>
+          <w:color w:val="808080"/>
+        </w:rPr>
+        <w:t># establecemos el tamaño maximo del fichero con MaxFile Size, y con MaxBackupindex indicamos cuantos archivos podemos tener usando el mismo log.</w:t>
+      </w:r>
+      <w:r>
+        <w:rPr>
+          <w:color w:val="808080"/>
+        </w:rPr>
+        <w:br/>
+        <w:t># a partir de llegar al maximo, comenzaran a sobreescribirse empezando por el mas antiguo.</w:t>
+      </w:r>
+      <w:r>
+        <w:rPr>
+          <w:color w:val="808080"/>
+        </w:rPr>
+        <w:br/>
+      </w:r>
+      <w:r>
+        <w:rPr>
+          <w:color w:val="CC7832"/>
+        </w:rPr>
+        <w:t>log4j.appender.file.MaxFileSize</w:t>
+      </w:r>
+      <w:r>
+        <w:rPr>
+          <w:color w:val="808080"/>
+        </w:rPr>
+        <w:t>=</w:t>
+      </w:r>
+      <w:r>
+        <w:rPr>
+          <w:color w:val="6A8759"/>
+        </w:rPr>
+        <w:t>5MB</w:t>
+      </w:r>
+      <w:r>
+        <w:rPr>
+          <w:color w:val="6A8759"/>
+        </w:rPr>
+        <w:br/>
+      </w:r>
+      <w:r>
+        <w:rPr>
+          <w:color w:val="6A8759"/>
+        </w:rPr>
+        <w:br/>
+      </w:r>
+      <w:r>
+        <w:rPr>
+          <w:color w:val="808080"/>
+        </w:rPr>
+        <w:t># indicamos que plantilla tendran nuestros mensajes</w:t>
+      </w:r>
+      <w:r>
+        <w:rPr>
+          <w:color w:val="808080"/>
+        </w:rPr>
+        <w:br/>
+      </w:r>
+      <w:r>
+        <w:rPr>
+          <w:color w:val="CC7832"/>
+        </w:rPr>
+        <w:t>log4j.appender.file.layout</w:t>
+      </w:r>
+      <w:r>
+        <w:rPr>
+          <w:color w:val="808080"/>
+        </w:rPr>
+        <w:t>=</w:t>
+      </w:r>
+      <w:r>
+        <w:rPr>
+          <w:color w:val="6A8759"/>
+        </w:rPr>
+        <w:t>org.apache.log4j.PatternLayout</w:t>
+      </w:r>
+      <w:r>
+        <w:rPr>
+          <w:color w:val="6A8759"/>
+        </w:rPr>
+        <w:br/>
+      </w:r>
+      <w:r>
+        <w:rPr>
+          <w:color w:val="CC7832"/>
+        </w:rPr>
+        <w:t>log4j.appender.file.layout.ConversionPattern</w:t>
+      </w:r>
+      <w:r>
+        <w:rPr>
+          <w:color w:val="808080"/>
+        </w:rPr>
+        <w:t>=</w:t>
+      </w:r>
+      <w:r>
+        <w:rPr>
+          <w:color w:val="6A8759"/>
+        </w:rPr>
+        <w:t xml:space="preserve">%d{yyyy-MM-dd HH:mm:ss} %-5p %c{1}:%L - %m%n  </w:t>
+      </w:r>
+    </w:p>
+    <w:p>
+      <w:pPr>
+        <w:spacing w:before="100" w:beforeAutospacing="1" w:after="100" w:afterAutospacing="1" w:line="240" w:lineRule="auto"/>
+        <w:rPr>
+          <w:rFonts w:ascii="Arial" w:eastAsia="Times New Roman" w:hAnsi="Arial" w:cs="Arial"/>
+          <w:sz w:val="24"/>
+          <w:szCs w:val="24"/>
+          <w:lang w:eastAsia="es-AR"/>
+        </w:rPr>
+      </w:pPr>
     </w:p>
     <w:p>
       <w:pPr>
@@ -3101,6 +3588,56 @@
       <w:szCs w:val="26"/>
     </w:rPr>
   </w:style>
+  <w:style w:type="paragraph" w:styleId="HTMLconformatoprevio">
+    <w:name w:val="HTML Preformatted"/>
+    <w:basedOn w:val="Normal"/>
+    <w:link w:val="HTMLconformatoprevioCar"/>
+    <w:uiPriority w:val="99"/>
+    <w:semiHidden/>
+    <w:unhideWhenUsed/>
+    <w:rsid w:val="006E2E71"/>
+    <w:pPr>
+      <w:tabs>
+        <w:tab w:val="left" w:pos="916"/>
+        <w:tab w:val="left" w:pos="1832"/>
+        <w:tab w:val="left" w:pos="2748"/>
+        <w:tab w:val="left" w:pos="3664"/>
+        <w:tab w:val="left" w:pos="4580"/>
+        <w:tab w:val="left" w:pos="5496"/>
+        <w:tab w:val="left" w:pos="6412"/>
+        <w:tab w:val="left" w:pos="7328"/>
+        <w:tab w:val="left" w:pos="8244"/>
+        <w:tab w:val="left" w:pos="9160"/>
+        <w:tab w:val="left" w:pos="10076"/>
+        <w:tab w:val="left" w:pos="10992"/>
+        <w:tab w:val="left" w:pos="11908"/>
+        <w:tab w:val="left" w:pos="12824"/>
+        <w:tab w:val="left" w:pos="13740"/>
+        <w:tab w:val="left" w:pos="14656"/>
+      </w:tabs>
+      <w:spacing w:after="0" w:line="240" w:lineRule="auto"/>
+    </w:pPr>
+    <w:rPr>
+      <w:rFonts w:ascii="Courier New" w:eastAsia="Times New Roman" w:hAnsi="Courier New" w:cs="Courier New"/>
+      <w:sz w:val="20"/>
+      <w:szCs w:val="20"/>
+      <w:lang w:eastAsia="es-AR"/>
+    </w:rPr>
+  </w:style>
+  <w:style w:type="character" w:customStyle="1" w:styleId="HTMLconformatoprevioCar">
+    <w:name w:val="HTML con formato previo Car"/>
+    <w:basedOn w:val="Fuentedeprrafopredeter"/>
+    <w:link w:val="HTMLconformatoprevio"/>
+    <w:uiPriority w:val="99"/>
+    <w:semiHidden/>
+    <w:rsid w:val="006E2E71"/>
+    <w:rPr>
+      <w:rFonts w:ascii="Courier New" w:eastAsia="Times New Roman" w:hAnsi="Courier New" w:cs="Courier New"/>
+      <w:sz w:val="20"/>
+      <w:szCs w:val="20"/>
+      <w:lang w:eastAsia="es-AR"/>
+    </w:rPr>
+  </w:style>
 </w:styles>
 </file>
 

</xml_diff>

<commit_message>
cambios en algunos apuntes
</commit_message>
<xml_diff>
--- a/Backend cheatsheet.docx
+++ b/Backend cheatsheet.docx
@@ -2690,6 +2690,612 @@
     <w:p>
       <w:pPr>
         <w:spacing w:before="100" w:beforeAutospacing="1" w:after="100" w:afterAutospacing="1" w:line="240" w:lineRule="auto"/>
+        <w:rPr>
+          <w:rFonts w:ascii="Arial" w:eastAsia="Times New Roman" w:hAnsi="Arial" w:cs="Arial"/>
+          <w:sz w:val="24"/>
+          <w:szCs w:val="24"/>
+          <w:lang w:eastAsia="es-AR"/>
+        </w:rPr>
+      </w:pPr>
+    </w:p>
+    <w:p>
+      <w:pPr>
+        <w:spacing w:before="100" w:beforeAutospacing="1" w:after="100" w:afterAutospacing="1" w:line="240" w:lineRule="auto"/>
+        <w:rPr>
+          <w:rFonts w:ascii="Arial" w:eastAsia="Times New Roman" w:hAnsi="Arial" w:cs="Arial"/>
+          <w:sz w:val="24"/>
+          <w:szCs w:val="24"/>
+          <w:lang w:eastAsia="es-AR"/>
+        </w:rPr>
+      </w:pPr>
+    </w:p>
+    <w:p>
+      <w:pPr>
+        <w:spacing w:before="100" w:beforeAutospacing="1" w:after="100" w:afterAutospacing="1" w:line="240" w:lineRule="auto"/>
+        <w:rPr>
+          <w:rFonts w:ascii="Arial" w:eastAsia="Times New Roman" w:hAnsi="Arial" w:cs="Arial"/>
+          <w:sz w:val="24"/>
+          <w:szCs w:val="24"/>
+          <w:lang w:eastAsia="es-AR"/>
+        </w:rPr>
+      </w:pPr>
+    </w:p>
+    <w:p>
+      <w:pPr>
+        <w:spacing w:before="100" w:beforeAutospacing="1" w:after="100" w:afterAutospacing="1" w:line="240" w:lineRule="auto"/>
+        <w:rPr>
+          <w:rFonts w:ascii="Arial" w:eastAsia="Times New Roman" w:hAnsi="Arial" w:cs="Arial"/>
+          <w:sz w:val="24"/>
+          <w:szCs w:val="24"/>
+          <w:lang w:eastAsia="es-AR"/>
+        </w:rPr>
+      </w:pPr>
+    </w:p>
+    <w:p>
+      <w:pPr>
+        <w:spacing w:before="100" w:beforeAutospacing="1" w:after="100" w:afterAutospacing="1" w:line="240" w:lineRule="auto"/>
+        <w:rPr>
+          <w:rFonts w:ascii="Arial" w:eastAsia="Times New Roman" w:hAnsi="Arial" w:cs="Arial"/>
+          <w:sz w:val="24"/>
+          <w:szCs w:val="24"/>
+          <w:lang w:eastAsia="es-AR"/>
+        </w:rPr>
+      </w:pPr>
+    </w:p>
+    <w:p>
+      <w:pPr>
+        <w:spacing w:before="100" w:beforeAutospacing="1" w:after="100" w:afterAutospacing="1" w:line="240" w:lineRule="auto"/>
+        <w:rPr>
+          <w:rFonts w:ascii="Arial" w:eastAsia="Times New Roman" w:hAnsi="Arial" w:cs="Arial"/>
+          <w:sz w:val="24"/>
+          <w:szCs w:val="24"/>
+          <w:lang w:eastAsia="es-AR"/>
+        </w:rPr>
+      </w:pPr>
+    </w:p>
+    <w:p>
+      <w:pPr>
+        <w:spacing w:before="100" w:beforeAutospacing="1" w:after="100" w:afterAutospacing="1" w:line="240" w:lineRule="auto"/>
+        <w:rPr>
+          <w:rFonts w:ascii="Arial" w:eastAsia="Times New Roman" w:hAnsi="Arial" w:cs="Arial"/>
+          <w:sz w:val="24"/>
+          <w:szCs w:val="24"/>
+          <w:lang w:eastAsia="es-AR"/>
+        </w:rPr>
+      </w:pPr>
+    </w:p>
+    <w:p>
+      <w:pPr>
+        <w:spacing w:before="100" w:beforeAutospacing="1" w:after="100" w:afterAutospacing="1" w:line="240" w:lineRule="auto"/>
+        <w:jc w:val="center"/>
+        <w:rPr>
+          <w:rFonts w:ascii="Arial" w:eastAsia="Times New Roman" w:hAnsi="Arial" w:cs="Arial"/>
+          <w:b/>
+          <w:bCs/>
+          <w:sz w:val="40"/>
+          <w:szCs w:val="40"/>
+          <w:u w:val="single"/>
+          <w:lang w:eastAsia="es-AR"/>
+        </w:rPr>
+      </w:pPr>
+      <w:r>
+        <w:rPr>
+          <w:rFonts w:ascii="Arial" w:eastAsia="Times New Roman" w:hAnsi="Arial" w:cs="Arial"/>
+          <w:b/>
+          <w:bCs/>
+          <w:sz w:val="40"/>
+          <w:szCs w:val="40"/>
+          <w:u w:val="single"/>
+          <w:lang w:eastAsia="es-AR"/>
+        </w:rPr>
+        <w:lastRenderedPageBreak/>
+        <w:t>Acceso a base de datos</w:t>
+      </w:r>
+    </w:p>
+    <w:p>
+      <w:pPr>
+        <w:spacing w:before="100" w:beforeAutospacing="1" w:after="100" w:afterAutospacing="1" w:line="240" w:lineRule="auto"/>
+        <w:outlineLvl w:val="1"/>
+        <w:rPr>
+          <w:rFonts w:eastAsia="Times New Roman" w:cstheme="minorHAnsi"/>
+          <w:b/>
+          <w:bCs/>
+          <w:sz w:val="36"/>
+          <w:szCs w:val="36"/>
+          <w:lang w:eastAsia="es-AR"/>
+        </w:rPr>
+      </w:pPr>
+      <w:r>
+        <w:rPr>
+          <w:rFonts w:eastAsia="Times New Roman" w:cstheme="minorHAnsi"/>
+          <w:b/>
+          <w:bCs/>
+          <w:sz w:val="36"/>
+          <w:szCs w:val="36"/>
+          <w:lang w:eastAsia="es-AR"/>
+        </w:rPr>
+        <w:t>¿Qué es JDBC?</w:t>
+      </w:r>
+    </w:p>
+    <w:p>
+      <w:pPr>
+        <w:spacing w:before="100" w:beforeAutospacing="1" w:after="100" w:afterAutospacing="1" w:line="240" w:lineRule="auto"/>
+        <w:rPr>
+          <w:rFonts w:eastAsia="Times New Roman" w:cstheme="minorHAnsi"/>
+          <w:sz w:val="24"/>
+          <w:szCs w:val="24"/>
+          <w:lang w:eastAsia="es-AR"/>
+        </w:rPr>
+      </w:pPr>
+      <w:r>
+        <w:rPr>
+          <w:rFonts w:eastAsia="Times New Roman" w:cstheme="minorHAnsi"/>
+          <w:sz w:val="24"/>
+          <w:szCs w:val="24"/>
+          <w:lang w:eastAsia="es-AR"/>
+        </w:rPr>
+        <w:t>JDBC, por las siglas de Java DataBase Conectivity, es un framework que consiste en múltiples interfaces y solo algunas clases de soporte. Esto se debe a que la idea detrás de JDBC es que cualquiera pueda crear su propia implementación del framework y adaptarla a sus necesidades. Dado que se trata de un conjunto de interfaces, cualquier código que interactúe con el framework no se verá afectado si se altera la implementación.</w:t>
+      </w:r>
+      <w:r>
+        <w:rPr>
+          <w:rFonts w:eastAsia="Times New Roman" w:cstheme="minorHAnsi"/>
+          <w:sz w:val="24"/>
+          <w:szCs w:val="24"/>
+          <w:lang w:eastAsia="es-AR"/>
+        </w:rPr>
+        <w:br/>
+      </w:r>
+      <w:r>
+        <w:rPr>
+          <w:rFonts w:eastAsia="Times New Roman" w:cstheme="minorHAnsi"/>
+          <w:sz w:val="24"/>
+          <w:szCs w:val="24"/>
+          <w:lang w:eastAsia="es-AR"/>
+        </w:rPr>
+        <w:br/>
+        <w:t xml:space="preserve">Es por esto que JDBC define interfaces que solo declaran el comportamiento que debe llevarse a cabo para conectarse e interactuar con una base de datos. Así, nos encontramos con interfaces tales como: Connection (abstracción del comportamiento de una conexión), Statement (define el comportamiento para realizar sentencias contra una base de datos, sean queries y otras instrucciones), ResultSet (que abstrae el comportamiento para extraer resultados de las consultas), entre otras. Todas estas clases e interfaces están dentro del paquete java.sql.*. Entonces, para interactuar con los diferentes motores de base de datos, debemos tener una implementación de estas y otras interfaces, es decir, una clase concreta que implemente cada interfaz. </w:t>
+      </w:r>
+    </w:p>
+    <w:p>
+      <w:pPr>
+        <w:spacing w:before="100" w:beforeAutospacing="1" w:after="100" w:afterAutospacing="1" w:line="240" w:lineRule="auto"/>
+        <w:jc w:val="center"/>
+        <w:rPr>
+          <w:rFonts w:eastAsia="Times New Roman" w:cstheme="minorHAnsi"/>
+          <w:sz w:val="24"/>
+          <w:szCs w:val="24"/>
+          <w:lang w:eastAsia="es-AR"/>
+        </w:rPr>
+      </w:pPr>
+      <w:r>
+        <w:rPr>
+          <w:rFonts w:eastAsia="Times New Roman" w:cstheme="minorHAnsi"/>
+          <w:noProof/>
+          <w:sz w:val="24"/>
+          <w:szCs w:val="24"/>
+          <w:lang w:eastAsia="es-AR"/>
+        </w:rPr>
+        <w:drawing>
+          <wp:inline distT="0" distB="0" distL="0" distR="0" wp14:anchorId="12729A61" wp14:editId="4BF598A1">
+            <wp:extent cx="6305550" cy="3143741"/>
+            <wp:effectExtent l="0" t="0" r="0" b="0"/>
+            <wp:docPr id="12" name="Imagen 12"/>
+            <wp:cNvGraphicFramePr>
+              <a:graphicFrameLocks xmlns:a="http://schemas.openxmlformats.org/drawingml/2006/main" noChangeAspect="1"/>
+            </wp:cNvGraphicFramePr>
+            <a:graphic xmlns:a="http://schemas.openxmlformats.org/drawingml/2006/main">
+              <a:graphicData uri="http://schemas.openxmlformats.org/drawingml/2006/picture">
+                <pic:pic xmlns:pic="http://schemas.openxmlformats.org/drawingml/2006/picture">
+                  <pic:nvPicPr>
+                    <pic:cNvPr id="0" name="Picture 1"/>
+                    <pic:cNvPicPr>
+                      <a:picLocks noChangeAspect="1" noChangeArrowheads="1"/>
+                    </pic:cNvPicPr>
+                  </pic:nvPicPr>
+                  <pic:blipFill>
+                    <a:blip r:embed="rId16">
+                      <a:extLst>
+                        <a:ext uri="{28A0092B-C50C-407E-A947-70E740481C1C}">
+                          <a14:useLocalDpi xmlns:a14="http://schemas.microsoft.com/office/drawing/2010/main" val="0"/>
+                        </a:ext>
+                      </a:extLst>
+                    </a:blip>
+                    <a:srcRect/>
+                    <a:stretch>
+                      <a:fillRect/>
+                    </a:stretch>
+                  </pic:blipFill>
+                  <pic:spPr bwMode="auto">
+                    <a:xfrm>
+                      <a:off x="0" y="0"/>
+                      <a:ext cx="6312822" cy="3147367"/>
+                    </a:xfrm>
+                    <a:prstGeom prst="rect">
+                      <a:avLst/>
+                    </a:prstGeom>
+                    <a:noFill/>
+                    <a:ln>
+                      <a:noFill/>
+                    </a:ln>
+                  </pic:spPr>
+                </pic:pic>
+              </a:graphicData>
+            </a:graphic>
+          </wp:inline>
+        </w:drawing>
+      </w:r>
+      <w:r>
+        <w:rPr>
+          <w:rFonts w:eastAsia="Times New Roman" w:cstheme="minorHAnsi"/>
+          <w:noProof/>
+          <w:sz w:val="24"/>
+          <w:szCs w:val="24"/>
+          <w:lang w:eastAsia="es-AR"/>
+        </w:rPr>
+        <w:drawing>
+          <wp:inline distT="0" distB="0" distL="0" distR="0" wp14:anchorId="54727B78" wp14:editId="172F34B4">
+            <wp:extent cx="6210300" cy="2200781"/>
+            <wp:effectExtent l="0" t="0" r="0" b="9525"/>
+            <wp:docPr id="13" name="Imagen 13"/>
+            <wp:cNvGraphicFramePr>
+              <a:graphicFrameLocks xmlns:a="http://schemas.openxmlformats.org/drawingml/2006/main" noChangeAspect="1"/>
+            </wp:cNvGraphicFramePr>
+            <a:graphic xmlns:a="http://schemas.openxmlformats.org/drawingml/2006/main">
+              <a:graphicData uri="http://schemas.openxmlformats.org/drawingml/2006/picture">
+                <pic:pic xmlns:pic="http://schemas.openxmlformats.org/drawingml/2006/picture">
+                  <pic:nvPicPr>
+                    <pic:cNvPr id="0" name="Picture 2"/>
+                    <pic:cNvPicPr>
+                      <a:picLocks noChangeAspect="1" noChangeArrowheads="1"/>
+                    </pic:cNvPicPr>
+                  </pic:nvPicPr>
+                  <pic:blipFill>
+                    <a:blip r:embed="rId17">
+                      <a:extLst>
+                        <a:ext uri="{28A0092B-C50C-407E-A947-70E740481C1C}">
+                          <a14:useLocalDpi xmlns:a14="http://schemas.microsoft.com/office/drawing/2010/main" val="0"/>
+                        </a:ext>
+                      </a:extLst>
+                    </a:blip>
+                    <a:srcRect/>
+                    <a:stretch>
+                      <a:fillRect/>
+                    </a:stretch>
+                  </pic:blipFill>
+                  <pic:spPr bwMode="auto">
+                    <a:xfrm>
+                      <a:off x="0" y="0"/>
+                      <a:ext cx="6221994" cy="2204925"/>
+                    </a:xfrm>
+                    <a:prstGeom prst="rect">
+                      <a:avLst/>
+                    </a:prstGeom>
+                    <a:noFill/>
+                    <a:ln>
+                      <a:noFill/>
+                    </a:ln>
+                  </pic:spPr>
+                </pic:pic>
+              </a:graphicData>
+            </a:graphic>
+          </wp:inline>
+        </w:drawing>
+      </w:r>
+      <w:r>
+        <w:rPr>
+          <w:rFonts w:eastAsia="Times New Roman" w:cstheme="minorHAnsi"/>
+          <w:noProof/>
+          <w:sz w:val="24"/>
+          <w:szCs w:val="24"/>
+          <w:lang w:eastAsia="es-AR"/>
+        </w:rPr>
+        <w:lastRenderedPageBreak/>
+        <w:drawing>
+          <wp:inline distT="0" distB="0" distL="0" distR="0" wp14:anchorId="33D4839F" wp14:editId="38596B5B">
+            <wp:extent cx="6238875" cy="867007"/>
+            <wp:effectExtent l="0" t="0" r="0" b="9525"/>
+            <wp:docPr id="14" name="Imagen 14"/>
+            <wp:cNvGraphicFramePr>
+              <a:graphicFrameLocks xmlns:a="http://schemas.openxmlformats.org/drawingml/2006/main" noChangeAspect="1"/>
+            </wp:cNvGraphicFramePr>
+            <a:graphic xmlns:a="http://schemas.openxmlformats.org/drawingml/2006/main">
+              <a:graphicData uri="http://schemas.openxmlformats.org/drawingml/2006/picture">
+                <pic:pic xmlns:pic="http://schemas.openxmlformats.org/drawingml/2006/picture">
+                  <pic:nvPicPr>
+                    <pic:cNvPr id="0" name="Picture 3"/>
+                    <pic:cNvPicPr>
+                      <a:picLocks noChangeAspect="1" noChangeArrowheads="1"/>
+                    </pic:cNvPicPr>
+                  </pic:nvPicPr>
+                  <pic:blipFill>
+                    <a:blip r:embed="rId18">
+                      <a:extLst>
+                        <a:ext uri="{28A0092B-C50C-407E-A947-70E740481C1C}">
+                          <a14:useLocalDpi xmlns:a14="http://schemas.microsoft.com/office/drawing/2010/main" val="0"/>
+                        </a:ext>
+                      </a:extLst>
+                    </a:blip>
+                    <a:srcRect/>
+                    <a:stretch>
+                      <a:fillRect/>
+                    </a:stretch>
+                  </pic:blipFill>
+                  <pic:spPr bwMode="auto">
+                    <a:xfrm>
+                      <a:off x="0" y="0"/>
+                      <a:ext cx="6253155" cy="868992"/>
+                    </a:xfrm>
+                    <a:prstGeom prst="rect">
+                      <a:avLst/>
+                    </a:prstGeom>
+                    <a:noFill/>
+                    <a:ln>
+                      <a:noFill/>
+                    </a:ln>
+                  </pic:spPr>
+                </pic:pic>
+              </a:graphicData>
+            </a:graphic>
+          </wp:inline>
+        </w:drawing>
+      </w:r>
+      <w:r>
+        <w:rPr>
+          <w:rFonts w:eastAsia="Times New Roman" w:cstheme="minorHAnsi"/>
+          <w:noProof/>
+          <w:sz w:val="24"/>
+          <w:szCs w:val="24"/>
+          <w:lang w:eastAsia="es-AR"/>
+        </w:rPr>
+        <w:drawing>
+          <wp:inline distT="0" distB="0" distL="0" distR="0" wp14:anchorId="13594205" wp14:editId="07CCED1A">
+            <wp:extent cx="5114925" cy="2520927"/>
+            <wp:effectExtent l="0" t="0" r="0" b="0"/>
+            <wp:docPr id="15" name="Imagen 15"/>
+            <wp:cNvGraphicFramePr>
+              <a:graphicFrameLocks xmlns:a="http://schemas.openxmlformats.org/drawingml/2006/main" noChangeAspect="1"/>
+            </wp:cNvGraphicFramePr>
+            <a:graphic xmlns:a="http://schemas.openxmlformats.org/drawingml/2006/main">
+              <a:graphicData uri="http://schemas.openxmlformats.org/drawingml/2006/picture">
+                <pic:pic xmlns:pic="http://schemas.openxmlformats.org/drawingml/2006/picture">
+                  <pic:nvPicPr>
+                    <pic:cNvPr id="0" name="Picture 4"/>
+                    <pic:cNvPicPr>
+                      <a:picLocks noChangeAspect="1" noChangeArrowheads="1"/>
+                    </pic:cNvPicPr>
+                  </pic:nvPicPr>
+                  <pic:blipFill>
+                    <a:blip r:embed="rId19">
+                      <a:extLst>
+                        <a:ext uri="{28A0092B-C50C-407E-A947-70E740481C1C}">
+                          <a14:useLocalDpi xmlns:a14="http://schemas.microsoft.com/office/drawing/2010/main" val="0"/>
+                        </a:ext>
+                      </a:extLst>
+                    </a:blip>
+                    <a:srcRect/>
+                    <a:stretch>
+                      <a:fillRect/>
+                    </a:stretch>
+                  </pic:blipFill>
+                  <pic:spPr bwMode="auto">
+                    <a:xfrm>
+                      <a:off x="0" y="0"/>
+                      <a:ext cx="5142297" cy="2534417"/>
+                    </a:xfrm>
+                    <a:prstGeom prst="rect">
+                      <a:avLst/>
+                    </a:prstGeom>
+                    <a:noFill/>
+                    <a:ln>
+                      <a:noFill/>
+                    </a:ln>
+                  </pic:spPr>
+                </pic:pic>
+              </a:graphicData>
+            </a:graphic>
+          </wp:inline>
+        </w:drawing>
+      </w:r>
+    </w:p>
+    <w:p>
+      <w:pPr>
+        <w:spacing w:before="100" w:beforeAutospacing="1" w:after="100" w:afterAutospacing="1" w:line="240" w:lineRule="auto"/>
+        <w:jc w:val="center"/>
+        <w:rPr>
+          <w:rFonts w:eastAsia="Times New Roman" w:cstheme="minorHAnsi"/>
+          <w:sz w:val="24"/>
+          <w:szCs w:val="24"/>
+          <w:lang w:eastAsia="es-AR"/>
+        </w:rPr>
+      </w:pPr>
+      <w:r>
+        <w:rPr>
+          <w:rFonts w:eastAsia="Times New Roman" w:cstheme="minorHAnsi"/>
+          <w:noProof/>
+          <w:sz w:val="24"/>
+          <w:szCs w:val="24"/>
+          <w:lang w:eastAsia="es-AR"/>
+        </w:rPr>
+        <w:drawing>
+          <wp:inline distT="0" distB="0" distL="0" distR="0" wp14:anchorId="66C8EAEE" wp14:editId="74B25D87">
+            <wp:extent cx="5610225" cy="2567664"/>
+            <wp:effectExtent l="0" t="0" r="0" b="4445"/>
+            <wp:docPr id="16" name="Imagen 16"/>
+            <wp:cNvGraphicFramePr>
+              <a:graphicFrameLocks xmlns:a="http://schemas.openxmlformats.org/drawingml/2006/main" noChangeAspect="1"/>
+            </wp:cNvGraphicFramePr>
+            <a:graphic xmlns:a="http://schemas.openxmlformats.org/drawingml/2006/main">
+              <a:graphicData uri="http://schemas.openxmlformats.org/drawingml/2006/picture">
+                <pic:pic xmlns:pic="http://schemas.openxmlformats.org/drawingml/2006/picture">
+                  <pic:nvPicPr>
+                    <pic:cNvPr id="0" name="Picture 5"/>
+                    <pic:cNvPicPr>
+                      <a:picLocks noChangeAspect="1" noChangeArrowheads="1"/>
+                    </pic:cNvPicPr>
+                  </pic:nvPicPr>
+                  <pic:blipFill>
+                    <a:blip r:embed="rId20">
+                      <a:extLst>
+                        <a:ext uri="{28A0092B-C50C-407E-A947-70E740481C1C}">
+                          <a14:useLocalDpi xmlns:a14="http://schemas.microsoft.com/office/drawing/2010/main" val="0"/>
+                        </a:ext>
+                      </a:extLst>
+                    </a:blip>
+                    <a:srcRect/>
+                    <a:stretch>
+                      <a:fillRect/>
+                    </a:stretch>
+                  </pic:blipFill>
+                  <pic:spPr bwMode="auto">
+                    <a:xfrm>
+                      <a:off x="0" y="0"/>
+                      <a:ext cx="5619008" cy="2571684"/>
+                    </a:xfrm>
+                    <a:prstGeom prst="rect">
+                      <a:avLst/>
+                    </a:prstGeom>
+                    <a:noFill/>
+                    <a:ln>
+                      <a:noFill/>
+                    </a:ln>
+                  </pic:spPr>
+                </pic:pic>
+              </a:graphicData>
+            </a:graphic>
+          </wp:inline>
+        </w:drawing>
+      </w:r>
+      <w:r>
+        <w:rPr>
+          <w:rFonts w:eastAsia="Times New Roman" w:cstheme="minorHAnsi"/>
+          <w:noProof/>
+          <w:sz w:val="24"/>
+          <w:szCs w:val="24"/>
+          <w:lang w:eastAsia="es-AR"/>
+        </w:rPr>
+        <w:drawing>
+          <wp:inline distT="0" distB="0" distL="0" distR="0" wp14:anchorId="3C17F80A" wp14:editId="47B99D04">
+            <wp:extent cx="5762625" cy="2546468"/>
+            <wp:effectExtent l="0" t="0" r="0" b="6350"/>
+            <wp:docPr id="17" name="Imagen 17"/>
+            <wp:cNvGraphicFramePr>
+              <a:graphicFrameLocks xmlns:a="http://schemas.openxmlformats.org/drawingml/2006/main" noChangeAspect="1"/>
+            </wp:cNvGraphicFramePr>
+            <a:graphic xmlns:a="http://schemas.openxmlformats.org/drawingml/2006/main">
+              <a:graphicData uri="http://schemas.openxmlformats.org/drawingml/2006/picture">
+                <pic:pic xmlns:pic="http://schemas.openxmlformats.org/drawingml/2006/picture">
+                  <pic:nvPicPr>
+                    <pic:cNvPr id="0" name="Picture 6"/>
+                    <pic:cNvPicPr>
+                      <a:picLocks noChangeAspect="1" noChangeArrowheads="1"/>
+                    </pic:cNvPicPr>
+                  </pic:nvPicPr>
+                  <pic:blipFill>
+                    <a:blip r:embed="rId21">
+                      <a:extLst>
+                        <a:ext uri="{28A0092B-C50C-407E-A947-70E740481C1C}">
+                          <a14:useLocalDpi xmlns:a14="http://schemas.microsoft.com/office/drawing/2010/main" val="0"/>
+                        </a:ext>
+                      </a:extLst>
+                    </a:blip>
+                    <a:srcRect/>
+                    <a:stretch>
+                      <a:fillRect/>
+                    </a:stretch>
+                  </pic:blipFill>
+                  <pic:spPr bwMode="auto">
+                    <a:xfrm>
+                      <a:off x="0" y="0"/>
+                      <a:ext cx="5767457" cy="2548603"/>
+                    </a:xfrm>
+                    <a:prstGeom prst="rect">
+                      <a:avLst/>
+                    </a:prstGeom>
+                    <a:noFill/>
+                    <a:ln>
+                      <a:noFill/>
+                    </a:ln>
+                  </pic:spPr>
+                </pic:pic>
+              </a:graphicData>
+            </a:graphic>
+          </wp:inline>
+        </w:drawing>
+      </w:r>
+    </w:p>
+    <w:p>
+      <w:pPr>
+        <w:spacing w:before="100" w:beforeAutospacing="1" w:after="100" w:afterAutospacing="1" w:line="240" w:lineRule="auto"/>
+        <w:jc w:val="center"/>
+        <w:rPr>
+          <w:rFonts w:eastAsia="Times New Roman" w:cstheme="minorHAnsi"/>
+          <w:sz w:val="24"/>
+          <w:szCs w:val="24"/>
+          <w:lang w:eastAsia="es-AR"/>
+        </w:rPr>
+      </w:pPr>
+      <w:r>
+        <w:rPr>
+          <w:rFonts w:eastAsia="Times New Roman" w:cstheme="minorHAnsi"/>
+          <w:noProof/>
+          <w:sz w:val="24"/>
+          <w:szCs w:val="24"/>
+          <w:lang w:eastAsia="es-AR"/>
+        </w:rPr>
+        <w:lastRenderedPageBreak/>
+        <w:drawing>
+          <wp:inline distT="0" distB="0" distL="0" distR="0" wp14:anchorId="5A0D1C5C" wp14:editId="459F27E1">
+            <wp:extent cx="5734050" cy="2521996"/>
+            <wp:effectExtent l="0" t="0" r="0" b="0"/>
+            <wp:docPr id="18" name="Imagen 18"/>
+            <wp:cNvGraphicFramePr>
+              <a:graphicFrameLocks xmlns:a="http://schemas.openxmlformats.org/drawingml/2006/main" noChangeAspect="1"/>
+            </wp:cNvGraphicFramePr>
+            <a:graphic xmlns:a="http://schemas.openxmlformats.org/drawingml/2006/main">
+              <a:graphicData uri="http://schemas.openxmlformats.org/drawingml/2006/picture">
+                <pic:pic xmlns:pic="http://schemas.openxmlformats.org/drawingml/2006/picture">
+                  <pic:nvPicPr>
+                    <pic:cNvPr id="0" name="Picture 7"/>
+                    <pic:cNvPicPr>
+                      <a:picLocks noChangeAspect="1" noChangeArrowheads="1"/>
+                    </pic:cNvPicPr>
+                  </pic:nvPicPr>
+                  <pic:blipFill>
+                    <a:blip r:embed="rId22">
+                      <a:extLst>
+                        <a:ext uri="{28A0092B-C50C-407E-A947-70E740481C1C}">
+                          <a14:useLocalDpi xmlns:a14="http://schemas.microsoft.com/office/drawing/2010/main" val="0"/>
+                        </a:ext>
+                      </a:extLst>
+                    </a:blip>
+                    <a:srcRect/>
+                    <a:stretch>
+                      <a:fillRect/>
+                    </a:stretch>
+                  </pic:blipFill>
+                  <pic:spPr bwMode="auto">
+                    <a:xfrm>
+                      <a:off x="0" y="0"/>
+                      <a:ext cx="5741097" cy="2525096"/>
+                    </a:xfrm>
+                    <a:prstGeom prst="rect">
+                      <a:avLst/>
+                    </a:prstGeom>
+                    <a:noFill/>
+                    <a:ln>
+                      <a:noFill/>
+                    </a:ln>
+                  </pic:spPr>
+                </pic:pic>
+              </a:graphicData>
+            </a:graphic>
+          </wp:inline>
+        </w:drawing>
+      </w:r>
+    </w:p>
+    <w:p>
+      <w:pPr>
+        <w:spacing w:before="100" w:beforeAutospacing="1" w:after="100" w:afterAutospacing="1" w:line="240" w:lineRule="auto"/>
         <w:jc w:val="center"/>
         <w:rPr>
           <w:rFonts w:ascii="Arial" w:eastAsia="Times New Roman" w:hAnsi="Arial" w:cs="Arial"/>
@@ -2701,18 +3307,1208 @@
           <w:lang w:eastAsia="es-AR"/>
         </w:rPr>
       </w:pPr>
-    </w:p>
-    <w:p>
-      <w:pPr>
-        <w:spacing w:before="100" w:beforeAutospacing="1" w:after="100" w:afterAutospacing="1" w:line="240" w:lineRule="auto"/>
-        <w:jc w:val="center"/>
-        <w:rPr>
-          <w:rFonts w:ascii="Arial" w:eastAsia="Times New Roman" w:hAnsi="Arial" w:cs="Arial"/>
-          <w:b/>
-          <w:bCs/>
+      <w:r>
+        <w:rPr>
+          <w:rFonts w:ascii="Arial" w:eastAsia="Times New Roman" w:hAnsi="Arial" w:cs="Arial"/>
+          <w:b/>
+          <w:bCs/>
+          <w:noProof/>
           <w:sz w:val="36"/>
           <w:szCs w:val="36"/>
           <w:u w:val="single"/>
+          <w:lang w:eastAsia="es-AR"/>
+        </w:rPr>
+        <w:drawing>
+          <wp:inline distT="0" distB="0" distL="0" distR="0" wp14:anchorId="5DA8B185" wp14:editId="5E392C2C">
+            <wp:extent cx="6137548" cy="6762750"/>
+            <wp:effectExtent l="0" t="0" r="0" b="0"/>
+            <wp:docPr id="19" name="Imagen 19"/>
+            <wp:cNvGraphicFramePr>
+              <a:graphicFrameLocks xmlns:a="http://schemas.openxmlformats.org/drawingml/2006/main" noChangeAspect="1"/>
+            </wp:cNvGraphicFramePr>
+            <a:graphic xmlns:a="http://schemas.openxmlformats.org/drawingml/2006/main">
+              <a:graphicData uri="http://schemas.openxmlformats.org/drawingml/2006/picture">
+                <pic:pic xmlns:pic="http://schemas.openxmlformats.org/drawingml/2006/picture">
+                  <pic:nvPicPr>
+                    <pic:cNvPr id="0" name="Picture 8"/>
+                    <pic:cNvPicPr>
+                      <a:picLocks noChangeAspect="1" noChangeArrowheads="1"/>
+                    </pic:cNvPicPr>
+                  </pic:nvPicPr>
+                  <pic:blipFill>
+                    <a:blip r:embed="rId23">
+                      <a:extLst>
+                        <a:ext uri="{28A0092B-C50C-407E-A947-70E740481C1C}">
+                          <a14:useLocalDpi xmlns:a14="http://schemas.microsoft.com/office/drawing/2010/main" val="0"/>
+                        </a:ext>
+                      </a:extLst>
+                    </a:blip>
+                    <a:srcRect/>
+                    <a:stretch>
+                      <a:fillRect/>
+                    </a:stretch>
+                  </pic:blipFill>
+                  <pic:spPr bwMode="auto">
+                    <a:xfrm>
+                      <a:off x="0" y="0"/>
+                      <a:ext cx="6140104" cy="6765566"/>
+                    </a:xfrm>
+                    <a:prstGeom prst="rect">
+                      <a:avLst/>
+                    </a:prstGeom>
+                    <a:noFill/>
+                    <a:ln>
+                      <a:noFill/>
+                    </a:ln>
+                  </pic:spPr>
+                </pic:pic>
+              </a:graphicData>
+            </a:graphic>
+          </wp:inline>
+        </w:drawing>
+      </w:r>
+    </w:p>
+    <w:p>
+      <w:pPr>
+        <w:spacing w:before="100" w:beforeAutospacing="1" w:after="100" w:afterAutospacing="1" w:line="240" w:lineRule="auto"/>
+        <w:rPr>
+          <w:rFonts w:ascii="Arial" w:eastAsia="Times New Roman" w:hAnsi="Arial" w:cs="Arial"/>
+          <w:b/>
+          <w:bCs/>
+          <w:sz w:val="32"/>
+          <w:szCs w:val="32"/>
+          <w:u w:val="single"/>
+          <w:lang w:eastAsia="es-AR"/>
+        </w:rPr>
+      </w:pPr>
+      <w:r>
+        <w:rPr>
+          <w:rFonts w:ascii="Arial" w:eastAsia="Times New Roman" w:hAnsi="Arial" w:cs="Arial"/>
+          <w:b/>
+          <w:bCs/>
+          <w:sz w:val="32"/>
+          <w:szCs w:val="32"/>
+          <w:u w:val="single"/>
+          <w:lang w:eastAsia="es-AR"/>
+        </w:rPr>
+        <w:lastRenderedPageBreak/>
+        <w:t>Desgloce del UML de arriba</w:t>
+      </w:r>
+    </w:p>
+    <w:p>
+      <w:pPr>
+        <w:spacing w:before="100" w:beforeAutospacing="1" w:after="100" w:afterAutospacing="1" w:line="240" w:lineRule="auto"/>
+        <w:rPr>
+          <w:rFonts w:ascii="Arial" w:eastAsia="Times New Roman" w:hAnsi="Arial" w:cs="Arial"/>
+          <w:b/>
+          <w:bCs/>
+          <w:sz w:val="24"/>
+          <w:szCs w:val="24"/>
+          <w:u w:val="single"/>
+          <w:lang w:eastAsia="es-AR"/>
+        </w:rPr>
+      </w:pPr>
+    </w:p>
+    <w:p>
+      <w:pPr>
+        <w:spacing w:before="100" w:beforeAutospacing="1" w:after="100" w:afterAutospacing="1" w:line="240" w:lineRule="auto"/>
+        <w:rPr>
+          <w:rFonts w:eastAsia="Times New Roman" w:cstheme="minorHAnsi"/>
+          <w:b/>
+          <w:bCs/>
+          <w:sz w:val="24"/>
+          <w:szCs w:val="24"/>
+          <w:u w:val="single"/>
+          <w:lang w:eastAsia="es-AR"/>
+        </w:rPr>
+      </w:pPr>
+      <w:r>
+        <w:rPr>
+          <w:rFonts w:eastAsia="Times New Roman" w:cstheme="minorHAnsi"/>
+          <w:b/>
+          <w:bCs/>
+          <w:sz w:val="24"/>
+          <w:szCs w:val="24"/>
+          <w:u w:val="single"/>
+          <w:lang w:eastAsia="es-AR"/>
+        </w:rPr>
+        <w:t>Drive Manager</w:t>
+      </w:r>
+    </w:p>
+    <w:p>
+      <w:pPr>
+        <w:spacing w:before="100" w:beforeAutospacing="1" w:after="100" w:afterAutospacing="1" w:line="240" w:lineRule="auto"/>
+        <w:rPr>
+          <w:rFonts w:eastAsia="Times New Roman" w:cstheme="minorHAnsi"/>
+          <w:sz w:val="24"/>
+          <w:szCs w:val="24"/>
+          <w:lang w:eastAsia="es-AR"/>
+        </w:rPr>
+      </w:pPr>
+      <w:r>
+        <w:rPr>
+          <w:rFonts w:eastAsia="Times New Roman" w:cstheme="minorHAnsi"/>
+          <w:sz w:val="24"/>
+          <w:szCs w:val="24"/>
+          <w:lang w:eastAsia="es-AR"/>
+        </w:rPr>
+        <w:t>Con la clase disponible, hacemos uso de la clase DriverManager que es el registro de los drivers jdbc que tenemos configurados y obtenemos una conexión a la base de datos.</w:t>
+      </w:r>
+    </w:p>
+    <w:p>
+      <w:pPr>
+        <w:spacing w:before="100" w:beforeAutospacing="1" w:after="100" w:afterAutospacing="1" w:line="240" w:lineRule="auto"/>
+        <w:rPr>
+          <w:rFonts w:eastAsia="Times New Roman" w:cstheme="minorHAnsi"/>
+          <w:sz w:val="24"/>
+          <w:szCs w:val="24"/>
+          <w:lang w:eastAsia="es-AR"/>
+        </w:rPr>
+      </w:pPr>
+      <w:r>
+        <w:rPr>
+          <w:rFonts w:eastAsia="Times New Roman" w:cstheme="minorHAnsi"/>
+          <w:sz w:val="24"/>
+          <w:szCs w:val="24"/>
+          <w:lang w:eastAsia="es-AR"/>
+        </w:rPr>
+        <w:t>DriverManager.getConnection necesita tres parámetros:</w:t>
+      </w:r>
+    </w:p>
+    <w:p>
+      <w:pPr>
+        <w:numPr>
+          <w:ilvl w:val="0"/>
+          <w:numId w:val="4"/>
+        </w:numPr>
+        <w:spacing w:before="100" w:beforeAutospacing="1" w:after="100" w:afterAutospacing="1" w:line="240" w:lineRule="auto"/>
+        <w:rPr>
+          <w:rFonts w:eastAsia="Times New Roman" w:cstheme="minorHAnsi"/>
+          <w:sz w:val="24"/>
+          <w:szCs w:val="24"/>
+          <w:lang w:eastAsia="es-AR"/>
+        </w:rPr>
+      </w:pPr>
+      <w:r>
+        <w:rPr>
+          <w:rFonts w:eastAsia="Times New Roman" w:cstheme="minorHAnsi"/>
+          <w:b/>
+          <w:bCs/>
+          <w:sz w:val="24"/>
+          <w:szCs w:val="24"/>
+          <w:lang w:eastAsia="es-AR"/>
+        </w:rPr>
+        <w:t>URL de conexión:</w:t>
+      </w:r>
+      <w:r>
+        <w:rPr>
+          <w:rFonts w:eastAsia="Times New Roman" w:cstheme="minorHAnsi"/>
+          <w:sz w:val="24"/>
+          <w:szCs w:val="24"/>
+          <w:lang w:eastAsia="es-AR"/>
+        </w:rPr>
+        <w:t xml:space="preserve"> es una URL para conectarse al servidor, el formato varía ligeramente de proveedor a proveedor, pero siempre se puede encontrar en la documentación oficial de cada uno.</w:t>
+      </w:r>
+    </w:p>
+    <w:p>
+      <w:pPr>
+        <w:numPr>
+          <w:ilvl w:val="0"/>
+          <w:numId w:val="4"/>
+        </w:numPr>
+        <w:spacing w:before="100" w:beforeAutospacing="1" w:after="100" w:afterAutospacing="1" w:line="240" w:lineRule="auto"/>
+        <w:rPr>
+          <w:rFonts w:eastAsia="Times New Roman" w:cstheme="minorHAnsi"/>
+          <w:sz w:val="24"/>
+          <w:szCs w:val="24"/>
+          <w:lang w:eastAsia="es-AR"/>
+        </w:rPr>
+      </w:pPr>
+      <w:r>
+        <w:rPr>
+          <w:rFonts w:eastAsia="Times New Roman" w:cstheme="minorHAnsi"/>
+          <w:b/>
+          <w:bCs/>
+          <w:sz w:val="24"/>
+          <w:szCs w:val="24"/>
+          <w:lang w:eastAsia="es-AR"/>
+        </w:rPr>
+        <w:t>Usuario:</w:t>
+      </w:r>
+      <w:r>
+        <w:rPr>
+          <w:rFonts w:eastAsia="Times New Roman" w:cstheme="minorHAnsi"/>
+          <w:sz w:val="24"/>
+          <w:szCs w:val="24"/>
+          <w:lang w:eastAsia="es-AR"/>
+        </w:rPr>
+        <w:t xml:space="preserve"> si el motor soporta acceso multiusuario, acá se pone el nombre de usuario.</w:t>
+      </w:r>
+    </w:p>
+    <w:p>
+      <w:pPr>
+        <w:numPr>
+          <w:ilvl w:val="0"/>
+          <w:numId w:val="4"/>
+        </w:numPr>
+        <w:spacing w:before="100" w:beforeAutospacing="1" w:after="100" w:afterAutospacing="1" w:line="240" w:lineRule="auto"/>
+        <w:rPr>
+          <w:rFonts w:eastAsia="Times New Roman" w:cstheme="minorHAnsi"/>
+          <w:sz w:val="24"/>
+          <w:szCs w:val="24"/>
+          <w:lang w:eastAsia="es-AR"/>
+        </w:rPr>
+      </w:pPr>
+      <w:r>
+        <w:rPr>
+          <w:rFonts w:eastAsia="Times New Roman" w:cstheme="minorHAnsi"/>
+          <w:b/>
+          <w:bCs/>
+          <w:sz w:val="24"/>
+          <w:szCs w:val="24"/>
+          <w:lang w:eastAsia="es-AR"/>
+        </w:rPr>
+        <w:t>Password: </w:t>
+      </w:r>
+      <w:r>
+        <w:rPr>
+          <w:rFonts w:eastAsia="Times New Roman" w:cstheme="minorHAnsi"/>
+          <w:sz w:val="24"/>
+          <w:szCs w:val="24"/>
+          <w:lang w:eastAsia="es-AR"/>
+        </w:rPr>
+        <w:t>si el motor soporta acceso multiusuario, acá se pone la contraseña de usuario.</w:t>
+      </w:r>
+    </w:p>
+    <w:p>
+      <w:pPr>
+        <w:spacing w:before="100" w:beforeAutospacing="1" w:after="100" w:afterAutospacing="1" w:line="240" w:lineRule="auto"/>
+        <w:rPr>
+          <w:rFonts w:eastAsia="Times New Roman" w:cstheme="minorHAnsi"/>
+          <w:b/>
+          <w:bCs/>
+          <w:sz w:val="24"/>
+          <w:szCs w:val="24"/>
+          <w:u w:val="single"/>
+          <w:lang w:eastAsia="es-AR"/>
+        </w:rPr>
+      </w:pPr>
+    </w:p>
+    <w:p>
+      <w:pPr>
+        <w:spacing w:before="100" w:beforeAutospacing="1" w:after="100" w:afterAutospacing="1" w:line="240" w:lineRule="auto"/>
+        <w:rPr>
+          <w:rFonts w:eastAsia="Times New Roman" w:cstheme="minorHAnsi"/>
+          <w:b/>
+          <w:bCs/>
+          <w:sz w:val="24"/>
+          <w:szCs w:val="24"/>
+          <w:u w:val="single"/>
+          <w:lang w:eastAsia="es-AR"/>
+        </w:rPr>
+      </w:pPr>
+    </w:p>
+    <w:p>
+      <w:pPr>
+        <w:spacing w:before="100" w:beforeAutospacing="1" w:after="100" w:afterAutospacing="1" w:line="240" w:lineRule="auto"/>
+        <w:rPr>
+          <w:rFonts w:eastAsia="Times New Roman" w:cstheme="minorHAnsi"/>
+          <w:b/>
+          <w:bCs/>
+          <w:sz w:val="24"/>
+          <w:szCs w:val="24"/>
+          <w:u w:val="single"/>
+          <w:lang w:eastAsia="es-AR"/>
+        </w:rPr>
+      </w:pPr>
+      <w:r>
+        <w:rPr>
+          <w:rFonts w:eastAsia="Times New Roman" w:cstheme="minorHAnsi"/>
+          <w:b/>
+          <w:bCs/>
+          <w:sz w:val="24"/>
+          <w:szCs w:val="24"/>
+          <w:u w:val="single"/>
+          <w:lang w:eastAsia="es-AR"/>
+        </w:rPr>
+        <w:t>Connection</w:t>
+      </w:r>
+    </w:p>
+    <w:p>
+      <w:pPr>
+        <w:spacing w:before="100" w:beforeAutospacing="1" w:after="100" w:afterAutospacing="1" w:line="240" w:lineRule="auto"/>
+        <w:rPr>
+          <w:rFonts w:cstheme="minorHAnsi"/>
+          <w:sz w:val="24"/>
+          <w:szCs w:val="24"/>
+        </w:rPr>
+      </w:pPr>
+      <w:r>
+        <w:rPr>
+          <w:rFonts w:eastAsia="Times New Roman" w:cstheme="minorHAnsi"/>
+          <w:b/>
+          <w:bCs/>
+          <w:sz w:val="24"/>
+          <w:szCs w:val="24"/>
+          <w:lang w:eastAsia="es-AR"/>
+        </w:rPr>
+        <w:t>+setAutoCommit :</w:t>
+      </w:r>
+      <w:r>
+        <w:rPr>
+          <w:rFonts w:eastAsia="Times New Roman" w:cstheme="minorHAnsi"/>
+          <w:sz w:val="24"/>
+          <w:szCs w:val="24"/>
+          <w:lang w:eastAsia="es-AR"/>
+        </w:rPr>
+        <w:t xml:space="preserve"> </w:t>
+      </w:r>
+      <w:r>
+        <w:rPr>
+          <w:rFonts w:cstheme="minorHAnsi"/>
+          <w:sz w:val="24"/>
+          <w:szCs w:val="24"/>
+        </w:rPr>
+        <w:t>Con este método indicamos si esta conexión debe manejar las transacciones automáticamente (true) o manualmente (false). Por el momento, lo pondremos en true.</w:t>
+      </w:r>
+    </w:p>
+    <w:p>
+      <w:pPr>
+        <w:spacing w:before="100" w:beforeAutospacing="1" w:after="100" w:afterAutospacing="1" w:line="240" w:lineRule="auto"/>
+        <w:rPr>
+          <w:rFonts w:cstheme="minorHAnsi"/>
+          <w:sz w:val="24"/>
+          <w:szCs w:val="24"/>
+        </w:rPr>
+      </w:pPr>
+      <w:r>
+        <w:rPr>
+          <w:rFonts w:cstheme="minorHAnsi"/>
+          <w:b/>
+          <w:bCs/>
+          <w:sz w:val="24"/>
+          <w:szCs w:val="24"/>
+        </w:rPr>
+        <w:t>+createStatement:</w:t>
+      </w:r>
+      <w:r>
+        <w:rPr>
+          <w:rFonts w:cstheme="minorHAnsi"/>
+          <w:sz w:val="24"/>
+          <w:szCs w:val="24"/>
+        </w:rPr>
+        <w:t xml:space="preserve"> </w:t>
+      </w:r>
+      <w:r>
+        <w:rPr>
+          <w:rFonts w:cstheme="minorHAnsi"/>
+          <w:sz w:val="24"/>
+          <w:szCs w:val="24"/>
+        </w:rPr>
+        <w:t xml:space="preserve">Con este método, preparamos el camino para ejecutar una sentencia contra la base de datos. Aquí nuevamente, </w:t>
+      </w:r>
+      <w:r>
+        <w:rPr>
+          <w:rStyle w:val="Textoennegrita"/>
+          <w:rFonts w:cstheme="minorHAnsi"/>
+          <w:sz w:val="24"/>
+          <w:szCs w:val="24"/>
+        </w:rPr>
+        <w:t xml:space="preserve">se obtiene una </w:t>
+      </w:r>
+      <w:r>
+        <w:rPr>
+          <w:rStyle w:val="nfasis"/>
+          <w:rFonts w:cstheme="minorHAnsi"/>
+          <w:b/>
+          <w:bCs/>
+          <w:sz w:val="24"/>
+          <w:szCs w:val="24"/>
+        </w:rPr>
+        <w:t>instancia</w:t>
+      </w:r>
+      <w:r>
+        <w:rPr>
+          <w:rStyle w:val="Textoennegrita"/>
+          <w:rFonts w:cstheme="minorHAnsi"/>
+          <w:sz w:val="24"/>
+          <w:szCs w:val="24"/>
+        </w:rPr>
+        <w:t xml:space="preserve"> de una clase que </w:t>
+      </w:r>
+      <w:r>
+        <w:rPr>
+          <w:rStyle w:val="nfasis"/>
+          <w:rFonts w:cstheme="minorHAnsi"/>
+          <w:b/>
+          <w:bCs/>
+          <w:sz w:val="24"/>
+          <w:szCs w:val="24"/>
+        </w:rPr>
+        <w:t>implementa</w:t>
+      </w:r>
+      <w:r>
+        <w:rPr>
+          <w:rStyle w:val="Textoennegrita"/>
+          <w:rFonts w:cstheme="minorHAnsi"/>
+          <w:sz w:val="24"/>
+          <w:szCs w:val="24"/>
+        </w:rPr>
+        <w:t xml:space="preserve"> la interfaz</w:t>
+      </w:r>
+      <w:r>
+        <w:rPr>
+          <w:rFonts w:cstheme="minorHAnsi"/>
+          <w:sz w:val="24"/>
+          <w:szCs w:val="24"/>
+        </w:rPr>
+        <w:t xml:space="preserve"> Statement.</w:t>
+      </w:r>
+    </w:p>
+    <w:p>
+      <w:pPr>
+        <w:spacing w:before="100" w:beforeAutospacing="1" w:after="100" w:afterAutospacing="1" w:line="240" w:lineRule="auto"/>
+        <w:rPr>
+          <w:rFonts w:eastAsia="Times New Roman" w:cstheme="minorHAnsi"/>
+          <w:sz w:val="24"/>
+          <w:szCs w:val="24"/>
+          <w:lang w:eastAsia="es-AR"/>
+        </w:rPr>
+      </w:pPr>
+      <w:r>
+        <w:rPr>
+          <w:rFonts w:cstheme="minorHAnsi"/>
+          <w:b/>
+          <w:bCs/>
+          <w:sz w:val="24"/>
+          <w:szCs w:val="24"/>
+        </w:rPr>
+        <w:t>+close:</w:t>
+      </w:r>
+      <w:r>
+        <w:rPr>
+          <w:rFonts w:cstheme="minorHAnsi"/>
+          <w:sz w:val="24"/>
+          <w:szCs w:val="24"/>
+        </w:rPr>
+        <w:t xml:space="preserve"> </w:t>
+      </w:r>
+      <w:r>
+        <w:rPr>
+          <w:rFonts w:cstheme="minorHAnsi"/>
+          <w:sz w:val="24"/>
+          <w:szCs w:val="24"/>
+        </w:rPr>
+        <w:t>Para cerrar la conexión. Siempre que usamos algún recurso deberemos liberarlo y, según vimos, es uno de los usos típicos del bloque finally en un esquema try-catch-finally.</w:t>
+      </w:r>
+    </w:p>
+    <w:p>
+      <w:pPr>
+        <w:spacing w:before="100" w:beforeAutospacing="1" w:after="100" w:afterAutospacing="1" w:line="240" w:lineRule="auto"/>
+        <w:rPr>
+          <w:rFonts w:eastAsia="Times New Roman" w:cstheme="minorHAnsi"/>
+          <w:b/>
+          <w:bCs/>
+          <w:sz w:val="24"/>
+          <w:szCs w:val="24"/>
+          <w:u w:val="single"/>
+          <w:lang w:eastAsia="es-AR"/>
+        </w:rPr>
+      </w:pPr>
+    </w:p>
+    <w:p>
+      <w:pPr>
+        <w:spacing w:before="100" w:beforeAutospacing="1" w:after="100" w:afterAutospacing="1" w:line="240" w:lineRule="auto"/>
+        <w:rPr>
+          <w:rFonts w:eastAsia="Times New Roman" w:cstheme="minorHAnsi"/>
+          <w:b/>
+          <w:bCs/>
+          <w:sz w:val="24"/>
+          <w:szCs w:val="24"/>
+          <w:u w:val="single"/>
+          <w:lang w:eastAsia="es-AR"/>
+        </w:rPr>
+      </w:pPr>
+    </w:p>
+    <w:p>
+      <w:pPr>
+        <w:spacing w:before="100" w:beforeAutospacing="1" w:after="100" w:afterAutospacing="1" w:line="240" w:lineRule="auto"/>
+        <w:rPr>
+          <w:rFonts w:eastAsia="Times New Roman" w:cstheme="minorHAnsi"/>
+          <w:b/>
+          <w:bCs/>
+          <w:sz w:val="24"/>
+          <w:szCs w:val="24"/>
+          <w:u w:val="single"/>
+          <w:lang w:eastAsia="es-AR"/>
+        </w:rPr>
+      </w:pPr>
+      <w:r>
+        <w:rPr>
+          <w:rFonts w:eastAsia="Times New Roman" w:cstheme="minorHAnsi"/>
+          <w:b/>
+          <w:bCs/>
+          <w:sz w:val="24"/>
+          <w:szCs w:val="24"/>
+          <w:u w:val="single"/>
+          <w:lang w:eastAsia="es-AR"/>
+        </w:rPr>
+        <w:t>Statement</w:t>
+      </w:r>
+    </w:p>
+    <w:p>
+      <w:pPr>
+        <w:spacing w:before="100" w:beforeAutospacing="1" w:after="100" w:afterAutospacing="1" w:line="240" w:lineRule="auto"/>
+        <w:rPr>
+          <w:rFonts w:eastAsia="Times New Roman" w:cstheme="minorHAnsi"/>
+          <w:sz w:val="24"/>
+          <w:szCs w:val="24"/>
+          <w:lang w:eastAsia="es-AR"/>
+        </w:rPr>
+      </w:pPr>
+      <w:r>
+        <w:rPr>
+          <w:rFonts w:eastAsia="Times New Roman" w:cstheme="minorHAnsi"/>
+          <w:sz w:val="24"/>
+          <w:szCs w:val="24"/>
+          <w:lang w:eastAsia="es-AR"/>
+        </w:rPr>
+        <w:t>Lo que hacemos es ejecutar la sentencia contra la base de datos. Toma como argumento un String con la sentencia SQL propiamente dicha. Cabe aclarar que hay diferentes maneras de ejecutar sentencias:</w:t>
+      </w:r>
+    </w:p>
+    <w:p>
+      <w:pPr>
+        <w:numPr>
+          <w:ilvl w:val="0"/>
+          <w:numId w:val="5"/>
+        </w:numPr>
+        <w:spacing w:before="100" w:beforeAutospacing="1" w:after="100" w:afterAutospacing="1" w:line="240" w:lineRule="auto"/>
+        <w:rPr>
+          <w:rFonts w:eastAsia="Times New Roman" w:cstheme="minorHAnsi"/>
+          <w:sz w:val="24"/>
+          <w:szCs w:val="24"/>
+          <w:lang w:eastAsia="es-AR"/>
+        </w:rPr>
+      </w:pPr>
+      <w:r>
+        <w:rPr>
+          <w:rFonts w:eastAsia="Times New Roman" w:cstheme="minorHAnsi"/>
+          <w:b/>
+          <w:bCs/>
+          <w:sz w:val="24"/>
+          <w:szCs w:val="24"/>
+          <w:lang w:eastAsia="es-AR"/>
+        </w:rPr>
+        <w:t>boolean execute(String):</w:t>
+      </w:r>
+      <w:r>
+        <w:rPr>
+          <w:rFonts w:eastAsia="Times New Roman" w:cstheme="minorHAnsi"/>
+          <w:sz w:val="24"/>
+          <w:szCs w:val="24"/>
+          <w:lang w:eastAsia="es-AR"/>
+        </w:rPr>
+        <w:t xml:space="preserve"> se utiliza para ejecutar </w:t>
+      </w:r>
+      <w:r>
+        <w:rPr>
+          <w:rFonts w:eastAsia="Times New Roman" w:cstheme="minorHAnsi"/>
+          <w:b/>
+          <w:bCs/>
+          <w:sz w:val="24"/>
+          <w:szCs w:val="24"/>
+          <w:lang w:eastAsia="es-AR"/>
+        </w:rPr>
+        <w:t>cualquier</w:t>
+      </w:r>
+      <w:r>
+        <w:rPr>
+          <w:rFonts w:eastAsia="Times New Roman" w:cstheme="minorHAnsi"/>
+          <w:sz w:val="24"/>
+          <w:szCs w:val="24"/>
+          <w:lang w:eastAsia="es-AR"/>
+        </w:rPr>
+        <w:t xml:space="preserve"> </w:t>
+      </w:r>
+      <w:r>
+        <w:rPr>
+          <w:rFonts w:eastAsia="Times New Roman" w:cstheme="minorHAnsi"/>
+          <w:i/>
+          <w:iCs/>
+          <w:sz w:val="24"/>
+          <w:szCs w:val="24"/>
+          <w:lang w:eastAsia="es-AR"/>
+        </w:rPr>
+        <w:t>sentencia</w:t>
+      </w:r>
+      <w:r>
+        <w:rPr>
+          <w:rFonts w:eastAsia="Times New Roman" w:cstheme="minorHAnsi"/>
+          <w:sz w:val="24"/>
+          <w:szCs w:val="24"/>
+          <w:lang w:eastAsia="es-AR"/>
+        </w:rPr>
+        <w:t xml:space="preserve"> a la base de datos. </w:t>
+      </w:r>
+    </w:p>
+    <w:p>
+      <w:pPr>
+        <w:numPr>
+          <w:ilvl w:val="0"/>
+          <w:numId w:val="5"/>
+        </w:numPr>
+        <w:spacing w:before="100" w:beforeAutospacing="1" w:after="100" w:afterAutospacing="1" w:line="240" w:lineRule="auto"/>
+        <w:rPr>
+          <w:rFonts w:eastAsia="Times New Roman" w:cstheme="minorHAnsi"/>
+          <w:sz w:val="24"/>
+          <w:szCs w:val="24"/>
+          <w:lang w:eastAsia="es-AR"/>
+        </w:rPr>
+      </w:pPr>
+      <w:r>
+        <w:rPr>
+          <w:rFonts w:eastAsia="Times New Roman" w:cstheme="minorHAnsi"/>
+          <w:b/>
+          <w:bCs/>
+          <w:sz w:val="24"/>
+          <w:szCs w:val="24"/>
+          <w:lang w:eastAsia="es-AR"/>
+        </w:rPr>
+        <w:t>int executeUpdate(String): </w:t>
+      </w:r>
+      <w:r>
+        <w:rPr>
+          <w:rFonts w:eastAsia="Times New Roman" w:cstheme="minorHAnsi"/>
+          <w:sz w:val="24"/>
+          <w:szCs w:val="24"/>
+          <w:lang w:eastAsia="es-AR"/>
+        </w:rPr>
+        <w:t>se utiliza para ejecutar sentencias DML, o sea, sentencias que manipulen datos (insert, update, delete). Devuelve un entero con la cantidad de filas afectadas por la sentencia</w:t>
+      </w:r>
+    </w:p>
+    <w:p>
+      <w:pPr>
+        <w:numPr>
+          <w:ilvl w:val="0"/>
+          <w:numId w:val="5"/>
+        </w:numPr>
+        <w:spacing w:before="100" w:beforeAutospacing="1" w:after="100" w:afterAutospacing="1" w:line="240" w:lineRule="auto"/>
+        <w:rPr>
+          <w:rFonts w:eastAsia="Times New Roman" w:cstheme="minorHAnsi"/>
+          <w:sz w:val="24"/>
+          <w:szCs w:val="24"/>
+          <w:lang w:eastAsia="es-AR"/>
+        </w:rPr>
+      </w:pPr>
+      <w:r>
+        <w:rPr>
+          <w:rFonts w:eastAsia="Times New Roman" w:cstheme="minorHAnsi"/>
+          <w:b/>
+          <w:bCs/>
+          <w:sz w:val="24"/>
+          <w:szCs w:val="24"/>
+          <w:lang w:eastAsia="es-AR"/>
+        </w:rPr>
+        <w:t>ResultSet executeQuery(String):</w:t>
+      </w:r>
+      <w:r>
+        <w:rPr>
+          <w:rFonts w:eastAsia="Times New Roman" w:cstheme="minorHAnsi"/>
+          <w:sz w:val="24"/>
+          <w:szCs w:val="24"/>
+          <w:lang w:eastAsia="es-AR"/>
+        </w:rPr>
+        <w:t xml:space="preserve"> se utiliza para ejecutar consultas a base de datos. </w:t>
+      </w:r>
+    </w:p>
+    <w:p>
+      <w:pPr>
+        <w:spacing w:before="100" w:beforeAutospacing="1" w:after="100" w:afterAutospacing="1" w:line="240" w:lineRule="auto"/>
+        <w:rPr>
+          <w:rFonts w:eastAsia="Times New Roman" w:cstheme="minorHAnsi"/>
+          <w:sz w:val="24"/>
+          <w:szCs w:val="24"/>
+          <w:lang w:eastAsia="es-AR"/>
+        </w:rPr>
+      </w:pPr>
+    </w:p>
+    <w:p>
+      <w:pPr>
+        <w:spacing w:before="100" w:beforeAutospacing="1" w:after="100" w:afterAutospacing="1" w:line="240" w:lineRule="auto"/>
+        <w:rPr>
+          <w:rFonts w:eastAsia="Times New Roman" w:cstheme="minorHAnsi"/>
+          <w:sz w:val="24"/>
+          <w:szCs w:val="24"/>
+          <w:lang w:eastAsia="es-AR"/>
+        </w:rPr>
+      </w:pPr>
+    </w:p>
+    <w:p>
+      <w:pPr>
+        <w:spacing w:before="100" w:beforeAutospacing="1" w:after="100" w:afterAutospacing="1" w:line="240" w:lineRule="auto"/>
+        <w:rPr>
+          <w:rFonts w:eastAsia="Times New Roman" w:cstheme="minorHAnsi"/>
+          <w:sz w:val="24"/>
+          <w:szCs w:val="24"/>
+          <w:lang w:eastAsia="es-AR"/>
+        </w:rPr>
+      </w:pPr>
+    </w:p>
+    <w:p>
+      <w:pPr>
+        <w:spacing w:before="100" w:beforeAutospacing="1" w:after="100" w:afterAutospacing="1" w:line="240" w:lineRule="auto"/>
+        <w:rPr>
+          <w:rFonts w:eastAsia="Times New Roman" w:cstheme="minorHAnsi"/>
+          <w:sz w:val="24"/>
+          <w:szCs w:val="24"/>
+          <w:lang w:eastAsia="es-AR"/>
+        </w:rPr>
+      </w:pPr>
+    </w:p>
+    <w:p>
+      <w:pPr>
+        <w:spacing w:before="100" w:beforeAutospacing="1" w:after="100" w:afterAutospacing="1" w:line="240" w:lineRule="auto"/>
+        <w:rPr>
+          <w:rFonts w:eastAsia="Times New Roman" w:cstheme="minorHAnsi"/>
+          <w:b/>
+          <w:bCs/>
+          <w:sz w:val="24"/>
+          <w:szCs w:val="24"/>
+          <w:u w:val="single"/>
+          <w:lang w:eastAsia="es-AR"/>
+        </w:rPr>
+      </w:pPr>
+      <w:r>
+        <w:rPr>
+          <w:rFonts w:eastAsia="Times New Roman" w:cstheme="minorHAnsi"/>
+          <w:b/>
+          <w:bCs/>
+          <w:sz w:val="24"/>
+          <w:szCs w:val="24"/>
+          <w:u w:val="single"/>
+          <w:lang w:eastAsia="es-AR"/>
+        </w:rPr>
+        <w:lastRenderedPageBreak/>
+        <w:t>ResultSet</w:t>
+      </w:r>
+    </w:p>
+    <w:p>
+      <w:pPr>
+        <w:spacing w:before="100" w:beforeAutospacing="1" w:after="100" w:afterAutospacing="1" w:line="240" w:lineRule="auto"/>
+        <w:rPr>
+          <w:rFonts w:eastAsia="Times New Roman" w:cstheme="minorHAnsi"/>
+          <w:sz w:val="24"/>
+          <w:szCs w:val="24"/>
+          <w:lang w:eastAsia="es-AR"/>
+        </w:rPr>
+      </w:pPr>
+      <w:r>
+        <w:rPr>
+          <w:rFonts w:eastAsia="Times New Roman" w:cstheme="minorHAnsi"/>
+          <w:sz w:val="24"/>
+          <w:szCs w:val="24"/>
+          <w:lang w:eastAsia="es-AR"/>
+        </w:rPr>
+        <w:t>Se utiliza para obtener resultados de una consulta a la base de datos. Para recorrer los resultados ResultSet tiene una serie de operaciones fundamentales:</w:t>
+      </w:r>
+    </w:p>
+    <w:p>
+      <w:pPr>
+        <w:numPr>
+          <w:ilvl w:val="0"/>
+          <w:numId w:val="6"/>
+        </w:numPr>
+        <w:spacing w:before="100" w:beforeAutospacing="1" w:after="100" w:afterAutospacing="1" w:line="240" w:lineRule="auto"/>
+        <w:rPr>
+          <w:rFonts w:eastAsia="Times New Roman" w:cstheme="minorHAnsi"/>
+          <w:sz w:val="24"/>
+          <w:szCs w:val="24"/>
+          <w:lang w:eastAsia="es-AR"/>
+        </w:rPr>
+      </w:pPr>
+      <w:r>
+        <w:rPr>
+          <w:rFonts w:eastAsia="Times New Roman" w:cstheme="minorHAnsi"/>
+          <w:b/>
+          <w:bCs/>
+          <w:sz w:val="24"/>
+          <w:szCs w:val="24"/>
+          <w:lang w:eastAsia="es-AR"/>
+        </w:rPr>
+        <w:t>next():</w:t>
+      </w:r>
+      <w:r>
+        <w:rPr>
+          <w:rFonts w:eastAsia="Times New Roman" w:cstheme="minorHAnsi"/>
+          <w:sz w:val="24"/>
+          <w:szCs w:val="24"/>
+          <w:lang w:eastAsia="es-AR"/>
+        </w:rPr>
+        <w:t xml:space="preserve"> devuelve true o false, indicando si hay una tupla siguiente para analizar o no. </w:t>
+      </w:r>
+      <w:r>
+        <w:rPr>
+          <w:rFonts w:eastAsia="Times New Roman" w:cstheme="minorHAnsi"/>
+          <w:b/>
+          <w:bCs/>
+          <w:sz w:val="24"/>
+          <w:szCs w:val="24"/>
+          <w:lang w:eastAsia="es-AR"/>
+        </w:rPr>
+        <w:t>Si la hay, avanza el puntero una posición</w:t>
+      </w:r>
+      <w:r>
+        <w:rPr>
+          <w:rFonts w:eastAsia="Times New Roman" w:cstheme="minorHAnsi"/>
+          <w:sz w:val="24"/>
+          <w:szCs w:val="24"/>
+          <w:lang w:eastAsia="es-AR"/>
+        </w:rPr>
+        <w:t>.</w:t>
+      </w:r>
+    </w:p>
+    <w:p>
+      <w:pPr>
+        <w:numPr>
+          <w:ilvl w:val="0"/>
+          <w:numId w:val="6"/>
+        </w:numPr>
+        <w:spacing w:before="100" w:beforeAutospacing="1" w:after="100" w:afterAutospacing="1" w:line="240" w:lineRule="auto"/>
+        <w:rPr>
+          <w:rFonts w:eastAsia="Times New Roman" w:cstheme="minorHAnsi"/>
+          <w:sz w:val="24"/>
+          <w:szCs w:val="24"/>
+          <w:lang w:eastAsia="es-AR"/>
+        </w:rPr>
+      </w:pPr>
+      <w:r>
+        <w:rPr>
+          <w:rFonts w:eastAsia="Times New Roman" w:cstheme="minorHAnsi"/>
+          <w:b/>
+          <w:bCs/>
+          <w:sz w:val="24"/>
+          <w:szCs w:val="24"/>
+          <w:lang w:eastAsia="es-AR"/>
+        </w:rPr>
+        <w:t>getXYZ(nombreCampo: String):</w:t>
+      </w:r>
+      <w:r>
+        <w:rPr>
+          <w:rFonts w:eastAsia="Times New Roman" w:cstheme="minorHAnsi"/>
+          <w:sz w:val="24"/>
+          <w:szCs w:val="24"/>
+          <w:lang w:eastAsia="es-AR"/>
+        </w:rPr>
+        <w:t>son métodos para obtener los valores de cada campo, dependiendo de su tipo. Por ejemplo:</w:t>
+      </w:r>
+    </w:p>
+    <w:p>
+      <w:pPr>
+        <w:numPr>
+          <w:ilvl w:val="1"/>
+          <w:numId w:val="6"/>
+        </w:numPr>
+        <w:spacing w:before="100" w:beforeAutospacing="1" w:after="100" w:afterAutospacing="1" w:line="240" w:lineRule="auto"/>
+        <w:rPr>
+          <w:rFonts w:eastAsia="Times New Roman" w:cstheme="minorHAnsi"/>
+          <w:sz w:val="24"/>
+          <w:szCs w:val="24"/>
+          <w:lang w:eastAsia="es-AR"/>
+        </w:rPr>
+      </w:pPr>
+      <w:r>
+        <w:rPr>
+          <w:rFonts w:eastAsia="Times New Roman" w:cstheme="minorHAnsi"/>
+          <w:sz w:val="24"/>
+          <w:szCs w:val="24"/>
+          <w:lang w:eastAsia="es-AR"/>
+        </w:rPr>
+        <w:t>getInt(“id”) devolvería el entero que corresponde al campo “id”.</w:t>
+      </w:r>
+    </w:p>
+    <w:p>
+      <w:pPr>
+        <w:numPr>
+          <w:ilvl w:val="1"/>
+          <w:numId w:val="6"/>
+        </w:numPr>
+        <w:spacing w:before="100" w:beforeAutospacing="1" w:after="100" w:afterAutospacing="1" w:line="240" w:lineRule="auto"/>
+        <w:rPr>
+          <w:rFonts w:eastAsia="Times New Roman" w:cstheme="minorHAnsi"/>
+          <w:sz w:val="24"/>
+          <w:szCs w:val="24"/>
+          <w:lang w:eastAsia="es-AR"/>
+        </w:rPr>
+      </w:pPr>
+      <w:r>
+        <w:rPr>
+          <w:rFonts w:eastAsia="Times New Roman" w:cstheme="minorHAnsi"/>
+          <w:sz w:val="24"/>
+          <w:szCs w:val="24"/>
+          <w:lang w:eastAsia="es-AR"/>
+        </w:rPr>
+        <w:t>getString(“nombre”) devolvería el String con el valor del campo “nombre”.</w:t>
+      </w:r>
+    </w:p>
+    <w:p>
+      <w:pPr>
+        <w:numPr>
+          <w:ilvl w:val="1"/>
+          <w:numId w:val="6"/>
+        </w:numPr>
+        <w:spacing w:before="100" w:beforeAutospacing="1" w:after="100" w:afterAutospacing="1" w:line="240" w:lineRule="auto"/>
+        <w:rPr>
+          <w:rFonts w:eastAsia="Times New Roman" w:cstheme="minorHAnsi"/>
+          <w:sz w:val="24"/>
+          <w:szCs w:val="24"/>
+          <w:lang w:eastAsia="es-AR"/>
+        </w:rPr>
+      </w:pPr>
+      <w:r>
+        <w:rPr>
+          <w:rFonts w:eastAsia="Times New Roman" w:cstheme="minorHAnsi"/>
+          <w:sz w:val="24"/>
+          <w:szCs w:val="24"/>
+          <w:lang w:eastAsia="es-AR"/>
+        </w:rPr>
+        <w:t>getDate(“fecha”) devolvería un java.sql.Date almacenado en el campo fecha</w:t>
+      </w:r>
+    </w:p>
+    <w:p>
+      <w:pPr>
+        <w:numPr>
+          <w:ilvl w:val="1"/>
+          <w:numId w:val="6"/>
+        </w:numPr>
+        <w:spacing w:before="100" w:beforeAutospacing="1" w:after="100" w:afterAutospacing="1" w:line="240" w:lineRule="auto"/>
+        <w:rPr>
+          <w:rFonts w:eastAsia="Times New Roman" w:cstheme="minorHAnsi"/>
+          <w:sz w:val="24"/>
+          <w:szCs w:val="24"/>
+          <w:lang w:eastAsia="es-AR"/>
+        </w:rPr>
+      </w:pPr>
+      <w:r>
+        <w:rPr>
+          <w:rFonts w:eastAsia="Times New Roman" w:cstheme="minorHAnsi"/>
+          <w:sz w:val="24"/>
+          <w:szCs w:val="24"/>
+          <w:lang w:eastAsia="es-AR"/>
+        </w:rPr>
+        <w:t>Y la lista sigue: getBoolean, getLong, getDouble, getByte, etc.</w:t>
+      </w:r>
+    </w:p>
+    <w:p>
+      <w:pPr>
+        <w:numPr>
+          <w:ilvl w:val="1"/>
+          <w:numId w:val="6"/>
+        </w:numPr>
+        <w:spacing w:before="100" w:beforeAutospacing="1" w:after="100" w:afterAutospacing="1" w:line="240" w:lineRule="auto"/>
+        <w:rPr>
+          <w:rFonts w:eastAsia="Times New Roman" w:cstheme="minorHAnsi"/>
+          <w:sz w:val="24"/>
+          <w:szCs w:val="24"/>
+          <w:lang w:eastAsia="es-AR"/>
+        </w:rPr>
+      </w:pPr>
+      <w:r>
+        <w:rPr>
+          <w:rFonts w:eastAsia="Times New Roman" w:cstheme="minorHAnsi"/>
+          <w:sz w:val="24"/>
+          <w:szCs w:val="24"/>
+          <w:lang w:eastAsia="es-AR"/>
+        </w:rPr>
+        <w:t>Cabe aclarar que getXYZ también acepta un número de columna como un entero —es decir, podríamos hacer getString(2) para obtener el valor del nombre del usuario, si el índice de columna está basado en 1 y no en 0—.</w:t>
+      </w:r>
+    </w:p>
+    <w:p>
+      <w:pPr>
+        <w:numPr>
+          <w:ilvl w:val="1"/>
+          <w:numId w:val="6"/>
+        </w:numPr>
+        <w:spacing w:before="100" w:beforeAutospacing="1" w:after="100" w:afterAutospacing="1" w:line="240" w:lineRule="auto"/>
+        <w:rPr>
+          <w:rFonts w:eastAsia="Times New Roman" w:cstheme="minorHAnsi"/>
+          <w:sz w:val="24"/>
+          <w:szCs w:val="24"/>
+          <w:lang w:eastAsia="es-AR"/>
+        </w:rPr>
+      </w:pPr>
+      <w:r>
+        <w:rPr>
+          <w:rFonts w:eastAsia="Times New Roman" w:cstheme="minorHAnsi"/>
+          <w:sz w:val="24"/>
+          <w:szCs w:val="24"/>
+          <w:lang w:eastAsia="es-AR"/>
+        </w:rPr>
+        <w:t>Si se utilizan “alias” en la consulta, el String que se pase al getXYZ será el alias.</w:t>
+      </w:r>
+    </w:p>
+    <w:p>
+      <w:pPr>
+        <w:spacing w:before="100" w:beforeAutospacing="1" w:after="100" w:afterAutospacing="1" w:line="240" w:lineRule="auto"/>
+        <w:rPr>
+          <w:rFonts w:eastAsia="Times New Roman" w:cstheme="minorHAnsi"/>
+          <w:sz w:val="24"/>
+          <w:szCs w:val="24"/>
+          <w:lang w:eastAsia="es-AR"/>
+        </w:rPr>
+      </w:pPr>
+    </w:p>
+    <w:p>
+      <w:pPr>
+        <w:spacing w:before="100" w:beforeAutospacing="1" w:after="100" w:afterAutospacing="1" w:line="240" w:lineRule="auto"/>
+        <w:rPr>
+          <w:rFonts w:eastAsia="Times New Roman" w:cstheme="minorHAnsi"/>
+          <w:b/>
+          <w:bCs/>
+          <w:sz w:val="24"/>
+          <w:szCs w:val="24"/>
+          <w:u w:val="single"/>
+          <w:lang w:eastAsia="es-AR"/>
+        </w:rPr>
+      </w:pPr>
+      <w:r>
+        <w:rPr>
+          <w:rFonts w:eastAsia="Times New Roman" w:cstheme="minorHAnsi"/>
+          <w:b/>
+          <w:bCs/>
+          <w:sz w:val="24"/>
+          <w:szCs w:val="24"/>
+          <w:u w:val="single"/>
+          <w:lang w:eastAsia="es-AR"/>
+        </w:rPr>
+        <w:t>Class</w:t>
+      </w:r>
+    </w:p>
+    <w:p>
+      <w:pPr>
+        <w:spacing w:before="100" w:beforeAutospacing="1" w:after="100" w:afterAutospacing="1" w:line="240" w:lineRule="auto"/>
+        <w:rPr>
+          <w:rFonts w:eastAsia="Times New Roman" w:cstheme="minorHAnsi"/>
+          <w:sz w:val="24"/>
+          <w:szCs w:val="24"/>
+          <w:lang w:eastAsia="es-AR"/>
+        </w:rPr>
+      </w:pPr>
+      <w:r>
+        <w:rPr>
+          <w:rFonts w:eastAsia="Times New Roman" w:cstheme="minorHAnsi"/>
+          <w:sz w:val="24"/>
+          <w:szCs w:val="24"/>
+          <w:lang w:eastAsia="es-AR"/>
+        </w:rPr>
+        <w:t>Con este método cargamos o ‘’registramos’’ la clase principal del driver. Esto hace disponible al DriverManager para poder administrar los drivers jdbc e ir instanciando las clases —que implementan las interfaces— del driver. Como lo que estamos haciendo es buscar una clase por su nombre, mediante un parámetro String, el compilador puede tomar esa sintaxis como válida, pero al momento de la ejecución, puede que la clase no se encuentre en el CLASSPATH. Por eso, este método arroja una ClassNotFoundException que debe manejarse adecuadamente.</w:t>
+      </w:r>
+    </w:p>
+    <w:p>
+      <w:pPr>
+        <w:spacing w:before="100" w:beforeAutospacing="1" w:after="100" w:afterAutospacing="1" w:line="240" w:lineRule="auto"/>
+        <w:rPr>
+          <w:rFonts w:eastAsia="Times New Roman" w:cstheme="minorHAnsi"/>
+          <w:b/>
+          <w:bCs/>
+          <w:sz w:val="24"/>
+          <w:szCs w:val="24"/>
+          <w:u w:val="single"/>
+          <w:lang w:eastAsia="es-AR"/>
+        </w:rPr>
+      </w:pPr>
+      <w:r>
+        <w:rPr>
+          <w:rFonts w:eastAsia="Times New Roman" w:cstheme="minorHAnsi"/>
+          <w:b/>
+          <w:bCs/>
+          <w:sz w:val="24"/>
+          <w:szCs w:val="24"/>
+          <w:u w:val="single"/>
+          <w:lang w:eastAsia="es-AR"/>
+        </w:rPr>
+        <w:t>SQLException</w:t>
+      </w:r>
+    </w:p>
+    <w:p>
+      <w:pPr>
+        <w:spacing w:before="100" w:beforeAutospacing="1" w:after="100" w:afterAutospacing="1" w:line="240" w:lineRule="auto"/>
+        <w:rPr>
+          <w:rFonts w:cstheme="minorHAnsi"/>
+          <w:sz w:val="24"/>
+          <w:szCs w:val="24"/>
+        </w:rPr>
+      </w:pPr>
+      <w:r>
+        <w:rPr>
+          <w:rFonts w:cstheme="minorHAnsi"/>
+          <w:sz w:val="24"/>
+          <w:szCs w:val="24"/>
+        </w:rPr>
+        <w:t>Es una checked exception como cualquier otra y tiene un atributo muy útil cuyo valor podemos consultar con el método getErrorCode(). Este método nos da el código de error que arrojó la base de datos, es decir que, además de la excepción, podemos saber a más bajo nivel qué está ocurriendo.</w:t>
+      </w:r>
+    </w:p>
+    <w:p>
+      <w:pPr>
+        <w:spacing w:before="100" w:beforeAutospacing="1" w:after="100" w:afterAutospacing="1" w:line="240" w:lineRule="auto"/>
+        <w:rPr>
+          <w:rFonts w:cstheme="minorHAnsi"/>
+          <w:sz w:val="24"/>
+          <w:szCs w:val="24"/>
+        </w:rPr>
+      </w:pPr>
+    </w:p>
+    <w:p>
+      <w:pPr>
+        <w:spacing w:before="100" w:beforeAutospacing="1" w:after="100" w:afterAutospacing="1" w:line="240" w:lineRule="auto"/>
+        <w:outlineLvl w:val="1"/>
+        <w:rPr>
+          <w:rFonts w:eastAsia="Times New Roman" w:cstheme="minorHAnsi"/>
+          <w:b/>
+          <w:bCs/>
+          <w:sz w:val="36"/>
+          <w:szCs w:val="36"/>
+          <w:lang w:eastAsia="es-AR"/>
+        </w:rPr>
+      </w:pPr>
+      <w:r>
+        <w:rPr>
+          <w:rFonts w:eastAsia="Times New Roman" w:cstheme="minorHAnsi"/>
+          <w:b/>
+          <w:bCs/>
+          <w:sz w:val="36"/>
+          <w:szCs w:val="36"/>
+          <w:lang w:eastAsia="es-AR"/>
+        </w:rPr>
+        <w:t>¿Qué es H2?</w:t>
+      </w:r>
+    </w:p>
+    <w:p>
+      <w:pPr>
+        <w:spacing w:before="100" w:beforeAutospacing="1" w:after="100" w:afterAutospacing="1" w:line="240" w:lineRule="auto"/>
+        <w:rPr>
+          <w:rFonts w:eastAsia="Times New Roman" w:cstheme="minorHAnsi"/>
+          <w:sz w:val="24"/>
+          <w:szCs w:val="24"/>
+          <w:lang w:eastAsia="es-AR"/>
+        </w:rPr>
+      </w:pPr>
+      <w:r>
+        <w:rPr>
+          <w:rFonts w:eastAsia="Times New Roman" w:cstheme="minorHAnsi"/>
+          <w:sz w:val="24"/>
+          <w:szCs w:val="24"/>
+          <w:lang w:eastAsia="es-AR"/>
+        </w:rPr>
+        <w:t>H2 es una base de datos open source escrita en Java que permite integrar aplicaciones en Java o ejecutarse en modo cliente-servidor. Principalmente, se puede configurar para que se ejecute como una base de datos en memoria. Entonces, los datos no persistirán en el disco, debido a que la base de datos no se utiliza para el desarrollo de producción, sino principalmente para el desarrollo y las pruebas.</w:t>
+      </w:r>
+    </w:p>
+    <w:p>
+      <w:pPr>
+        <w:spacing w:before="100" w:beforeAutospacing="1" w:after="100" w:afterAutospacing="1" w:line="240" w:lineRule="auto"/>
+        <w:rPr>
+          <w:rFonts w:eastAsia="Times New Roman" w:cstheme="minorHAnsi"/>
+          <w:sz w:val="24"/>
+          <w:szCs w:val="24"/>
           <w:lang w:eastAsia="es-AR"/>
         </w:rPr>
       </w:pPr>
@@ -2843,6 +4639,155 @@
     </w:lvl>
   </w:abstractNum>
   <w:abstractNum w:abstractNumId="1" w15:restartNumberingAfterBreak="0">
+    <w:nsid w:val="0B4D48AD"/>
+    <w:multiLevelType w:val="multilevel"/>
+    <w:tmpl w:val="B57A861A"/>
+    <w:lvl w:ilvl="0">
+      <w:start w:val="1"/>
+      <w:numFmt w:val="bullet"/>
+      <w:lvlText w:val=""/>
+      <w:lvlJc w:val="left"/>
+      <w:pPr>
+        <w:tabs>
+          <w:tab w:val="num" w:pos="720"/>
+        </w:tabs>
+        <w:ind w:left="720" w:hanging="360"/>
+      </w:pPr>
+      <w:rPr>
+        <w:rFonts w:ascii="Symbol" w:hAnsi="Symbol" w:hint="default"/>
+        <w:sz w:val="20"/>
+      </w:rPr>
+    </w:lvl>
+    <w:lvl w:ilvl="1">
+      <w:start w:val="1"/>
+      <w:numFmt w:val="bullet"/>
+      <w:lvlText w:val="o"/>
+      <w:lvlJc w:val="left"/>
+      <w:pPr>
+        <w:tabs>
+          <w:tab w:val="num" w:pos="1440"/>
+        </w:tabs>
+        <w:ind w:left="1440" w:hanging="360"/>
+      </w:pPr>
+      <w:rPr>
+        <w:rFonts w:ascii="Courier New" w:hAnsi="Courier New" w:hint="default"/>
+        <w:sz w:val="20"/>
+      </w:rPr>
+    </w:lvl>
+    <w:lvl w:ilvl="2" w:tentative="1">
+      <w:start w:val="1"/>
+      <w:numFmt w:val="bullet"/>
+      <w:lvlText w:val=""/>
+      <w:lvlJc w:val="left"/>
+      <w:pPr>
+        <w:tabs>
+          <w:tab w:val="num" w:pos="2160"/>
+        </w:tabs>
+        <w:ind w:left="2160" w:hanging="360"/>
+      </w:pPr>
+      <w:rPr>
+        <w:rFonts w:ascii="Wingdings" w:hAnsi="Wingdings" w:hint="default"/>
+        <w:sz w:val="20"/>
+      </w:rPr>
+    </w:lvl>
+    <w:lvl w:ilvl="3" w:tentative="1">
+      <w:start w:val="1"/>
+      <w:numFmt w:val="bullet"/>
+      <w:lvlText w:val=""/>
+      <w:lvlJc w:val="left"/>
+      <w:pPr>
+        <w:tabs>
+          <w:tab w:val="num" w:pos="2880"/>
+        </w:tabs>
+        <w:ind w:left="2880" w:hanging="360"/>
+      </w:pPr>
+      <w:rPr>
+        <w:rFonts w:ascii="Wingdings" w:hAnsi="Wingdings" w:hint="default"/>
+        <w:sz w:val="20"/>
+      </w:rPr>
+    </w:lvl>
+    <w:lvl w:ilvl="4" w:tentative="1">
+      <w:start w:val="1"/>
+      <w:numFmt w:val="bullet"/>
+      <w:lvlText w:val=""/>
+      <w:lvlJc w:val="left"/>
+      <w:pPr>
+        <w:tabs>
+          <w:tab w:val="num" w:pos="3600"/>
+        </w:tabs>
+        <w:ind w:left="3600" w:hanging="360"/>
+      </w:pPr>
+      <w:rPr>
+        <w:rFonts w:ascii="Wingdings" w:hAnsi="Wingdings" w:hint="default"/>
+        <w:sz w:val="20"/>
+      </w:rPr>
+    </w:lvl>
+    <w:lvl w:ilvl="5" w:tentative="1">
+      <w:start w:val="1"/>
+      <w:numFmt w:val="bullet"/>
+      <w:lvlText w:val=""/>
+      <w:lvlJc w:val="left"/>
+      <w:pPr>
+        <w:tabs>
+          <w:tab w:val="num" w:pos="4320"/>
+        </w:tabs>
+        <w:ind w:left="4320" w:hanging="360"/>
+      </w:pPr>
+      <w:rPr>
+        <w:rFonts w:ascii="Wingdings" w:hAnsi="Wingdings" w:hint="default"/>
+        <w:sz w:val="20"/>
+      </w:rPr>
+    </w:lvl>
+    <w:lvl w:ilvl="6" w:tentative="1">
+      <w:start w:val="1"/>
+      <w:numFmt w:val="bullet"/>
+      <w:lvlText w:val=""/>
+      <w:lvlJc w:val="left"/>
+      <w:pPr>
+        <w:tabs>
+          <w:tab w:val="num" w:pos="5040"/>
+        </w:tabs>
+        <w:ind w:left="5040" w:hanging="360"/>
+      </w:pPr>
+      <w:rPr>
+        <w:rFonts w:ascii="Wingdings" w:hAnsi="Wingdings" w:hint="default"/>
+        <w:sz w:val="20"/>
+      </w:rPr>
+    </w:lvl>
+    <w:lvl w:ilvl="7" w:tentative="1">
+      <w:start w:val="1"/>
+      <w:numFmt w:val="bullet"/>
+      <w:lvlText w:val=""/>
+      <w:lvlJc w:val="left"/>
+      <w:pPr>
+        <w:tabs>
+          <w:tab w:val="num" w:pos="5760"/>
+        </w:tabs>
+        <w:ind w:left="5760" w:hanging="360"/>
+      </w:pPr>
+      <w:rPr>
+        <w:rFonts w:ascii="Wingdings" w:hAnsi="Wingdings" w:hint="default"/>
+        <w:sz w:val="20"/>
+      </w:rPr>
+    </w:lvl>
+    <w:lvl w:ilvl="8" w:tentative="1">
+      <w:start w:val="1"/>
+      <w:numFmt w:val="bullet"/>
+      <w:lvlText w:val=""/>
+      <w:lvlJc w:val="left"/>
+      <w:pPr>
+        <w:tabs>
+          <w:tab w:val="num" w:pos="6480"/>
+        </w:tabs>
+        <w:ind w:left="6480" w:hanging="360"/>
+      </w:pPr>
+      <w:rPr>
+        <w:rFonts w:ascii="Wingdings" w:hAnsi="Wingdings" w:hint="default"/>
+        <w:sz w:val="20"/>
+      </w:rPr>
+    </w:lvl>
+  </w:abstractNum>
+  <w:abstractNum w:abstractNumId="2" w15:restartNumberingAfterBreak="0">
     <w:nsid w:val="139F5E30"/>
     <w:multiLevelType w:val="hybridMultilevel"/>
     <w:tmpl w:val="58589658"/>
@@ -2955,7 +4900,120 @@
       </w:rPr>
     </w:lvl>
   </w:abstractNum>
-  <w:abstractNum w:abstractNumId="2" w15:restartNumberingAfterBreak="0">
+  <w:abstractNum w:abstractNumId="3" w15:restartNumberingAfterBreak="0">
+    <w:nsid w:val="15855663"/>
+    <w:multiLevelType w:val="multilevel"/>
+    <w:tmpl w:val="92DA2950"/>
+    <w:lvl w:ilvl="0">
+      <w:start w:val="1"/>
+      <w:numFmt w:val="decimal"/>
+      <w:lvlText w:val="%1."/>
+      <w:lvlJc w:val="left"/>
+      <w:pPr>
+        <w:tabs>
+          <w:tab w:val="num" w:pos="720"/>
+        </w:tabs>
+        <w:ind w:left="720" w:hanging="360"/>
+      </w:pPr>
+    </w:lvl>
+    <w:lvl w:ilvl="1" w:tentative="1">
+      <w:start w:val="1"/>
+      <w:numFmt w:val="decimal"/>
+      <w:lvlText w:val="%2."/>
+      <w:lvlJc w:val="left"/>
+      <w:pPr>
+        <w:tabs>
+          <w:tab w:val="num" w:pos="1440"/>
+        </w:tabs>
+        <w:ind w:left="1440" w:hanging="360"/>
+      </w:pPr>
+    </w:lvl>
+    <w:lvl w:ilvl="2" w:tentative="1">
+      <w:start w:val="1"/>
+      <w:numFmt w:val="decimal"/>
+      <w:lvlText w:val="%3."/>
+      <w:lvlJc w:val="left"/>
+      <w:pPr>
+        <w:tabs>
+          <w:tab w:val="num" w:pos="2160"/>
+        </w:tabs>
+        <w:ind w:left="2160" w:hanging="360"/>
+      </w:pPr>
+    </w:lvl>
+    <w:lvl w:ilvl="3" w:tentative="1">
+      <w:start w:val="1"/>
+      <w:numFmt w:val="decimal"/>
+      <w:lvlText w:val="%4."/>
+      <w:lvlJc w:val="left"/>
+      <w:pPr>
+        <w:tabs>
+          <w:tab w:val="num" w:pos="2880"/>
+        </w:tabs>
+        <w:ind w:left="2880" w:hanging="360"/>
+      </w:pPr>
+    </w:lvl>
+    <w:lvl w:ilvl="4" w:tentative="1">
+      <w:start w:val="1"/>
+      <w:numFmt w:val="decimal"/>
+      <w:lvlText w:val="%5."/>
+      <w:lvlJc w:val="left"/>
+      <w:pPr>
+        <w:tabs>
+          <w:tab w:val="num" w:pos="3600"/>
+        </w:tabs>
+        <w:ind w:left="3600" w:hanging="360"/>
+      </w:pPr>
+    </w:lvl>
+    <w:lvl w:ilvl="5" w:tentative="1">
+      <w:start w:val="1"/>
+      <w:numFmt w:val="decimal"/>
+      <w:lvlText w:val="%6."/>
+      <w:lvlJc w:val="left"/>
+      <w:pPr>
+        <w:tabs>
+          <w:tab w:val="num" w:pos="4320"/>
+        </w:tabs>
+        <w:ind w:left="4320" w:hanging="360"/>
+      </w:pPr>
+    </w:lvl>
+    <w:lvl w:ilvl="6" w:tentative="1">
+      <w:start w:val="1"/>
+      <w:numFmt w:val="decimal"/>
+      <w:lvlText w:val="%7."/>
+      <w:lvlJc w:val="left"/>
+      <w:pPr>
+        <w:tabs>
+          <w:tab w:val="num" w:pos="5040"/>
+        </w:tabs>
+        <w:ind w:left="5040" w:hanging="360"/>
+      </w:pPr>
+    </w:lvl>
+    <w:lvl w:ilvl="7" w:tentative="1">
+      <w:start w:val="1"/>
+      <w:numFmt w:val="decimal"/>
+      <w:lvlText w:val="%8."/>
+      <w:lvlJc w:val="left"/>
+      <w:pPr>
+        <w:tabs>
+          <w:tab w:val="num" w:pos="5760"/>
+        </w:tabs>
+        <w:ind w:left="5760" w:hanging="360"/>
+      </w:pPr>
+    </w:lvl>
+    <w:lvl w:ilvl="8" w:tentative="1">
+      <w:start w:val="1"/>
+      <w:numFmt w:val="decimal"/>
+      <w:lvlText w:val="%9."/>
+      <w:lvlJc w:val="left"/>
+      <w:pPr>
+        <w:tabs>
+          <w:tab w:val="num" w:pos="6480"/>
+        </w:tabs>
+        <w:ind w:left="6480" w:hanging="360"/>
+      </w:pPr>
+    </w:lvl>
+  </w:abstractNum>
+  <w:abstractNum w:abstractNumId="4" w15:restartNumberingAfterBreak="0">
     <w:nsid w:val="38321208"/>
     <w:multiLevelType w:val="multilevel"/>
     <w:tmpl w:val="DEB086C0"/>
@@ -3104,14 +5162,172 @@
       </w:rPr>
     </w:lvl>
   </w:abstractNum>
+  <w:abstractNum w:abstractNumId="5" w15:restartNumberingAfterBreak="0">
+    <w:nsid w:val="54F32F91"/>
+    <w:multiLevelType w:val="multilevel"/>
+    <w:tmpl w:val="390A9BCA"/>
+    <w:lvl w:ilvl="0">
+      <w:start w:val="1"/>
+      <w:numFmt w:val="bullet"/>
+      <w:lvlText w:val=""/>
+      <w:lvlJc w:val="left"/>
+      <w:pPr>
+        <w:tabs>
+          <w:tab w:val="num" w:pos="720"/>
+        </w:tabs>
+        <w:ind w:left="720" w:hanging="360"/>
+      </w:pPr>
+      <w:rPr>
+        <w:rFonts w:ascii="Symbol" w:hAnsi="Symbol" w:hint="default"/>
+        <w:sz w:val="20"/>
+      </w:rPr>
+    </w:lvl>
+    <w:lvl w:ilvl="1" w:tentative="1">
+      <w:start w:val="1"/>
+      <w:numFmt w:val="bullet"/>
+      <w:lvlText w:val="o"/>
+      <w:lvlJc w:val="left"/>
+      <w:pPr>
+        <w:tabs>
+          <w:tab w:val="num" w:pos="1440"/>
+        </w:tabs>
+        <w:ind w:left="1440" w:hanging="360"/>
+      </w:pPr>
+      <w:rPr>
+        <w:rFonts w:ascii="Courier New" w:hAnsi="Courier New" w:hint="default"/>
+        <w:sz w:val="20"/>
+      </w:rPr>
+    </w:lvl>
+    <w:lvl w:ilvl="2" w:tentative="1">
+      <w:start w:val="1"/>
+      <w:numFmt w:val="bullet"/>
+      <w:lvlText w:val=""/>
+      <w:lvlJc w:val="left"/>
+      <w:pPr>
+        <w:tabs>
+          <w:tab w:val="num" w:pos="2160"/>
+        </w:tabs>
+        <w:ind w:left="2160" w:hanging="360"/>
+      </w:pPr>
+      <w:rPr>
+        <w:rFonts w:ascii="Wingdings" w:hAnsi="Wingdings" w:hint="default"/>
+        <w:sz w:val="20"/>
+      </w:rPr>
+    </w:lvl>
+    <w:lvl w:ilvl="3" w:tentative="1">
+      <w:start w:val="1"/>
+      <w:numFmt w:val="bullet"/>
+      <w:lvlText w:val=""/>
+      <w:lvlJc w:val="left"/>
+      <w:pPr>
+        <w:tabs>
+          <w:tab w:val="num" w:pos="2880"/>
+        </w:tabs>
+        <w:ind w:left="2880" w:hanging="360"/>
+      </w:pPr>
+      <w:rPr>
+        <w:rFonts w:ascii="Wingdings" w:hAnsi="Wingdings" w:hint="default"/>
+        <w:sz w:val="20"/>
+      </w:rPr>
+    </w:lvl>
+    <w:lvl w:ilvl="4" w:tentative="1">
+      <w:start w:val="1"/>
+      <w:numFmt w:val="bullet"/>
+      <w:lvlText w:val=""/>
+      <w:lvlJc w:val="left"/>
+      <w:pPr>
+        <w:tabs>
+          <w:tab w:val="num" w:pos="3600"/>
+        </w:tabs>
+        <w:ind w:left="3600" w:hanging="360"/>
+      </w:pPr>
+      <w:rPr>
+        <w:rFonts w:ascii="Wingdings" w:hAnsi="Wingdings" w:hint="default"/>
+        <w:sz w:val="20"/>
+      </w:rPr>
+    </w:lvl>
+    <w:lvl w:ilvl="5" w:tentative="1">
+      <w:start w:val="1"/>
+      <w:numFmt w:val="bullet"/>
+      <w:lvlText w:val=""/>
+      <w:lvlJc w:val="left"/>
+      <w:pPr>
+        <w:tabs>
+          <w:tab w:val="num" w:pos="4320"/>
+        </w:tabs>
+        <w:ind w:left="4320" w:hanging="360"/>
+      </w:pPr>
+      <w:rPr>
+        <w:rFonts w:ascii="Wingdings" w:hAnsi="Wingdings" w:hint="default"/>
+        <w:sz w:val="20"/>
+      </w:rPr>
+    </w:lvl>
+    <w:lvl w:ilvl="6" w:tentative="1">
+      <w:start w:val="1"/>
+      <w:numFmt w:val="bullet"/>
+      <w:lvlText w:val=""/>
+      <w:lvlJc w:val="left"/>
+      <w:pPr>
+        <w:tabs>
+          <w:tab w:val="num" w:pos="5040"/>
+        </w:tabs>
+        <w:ind w:left="5040" w:hanging="360"/>
+      </w:pPr>
+      <w:rPr>
+        <w:rFonts w:ascii="Wingdings" w:hAnsi="Wingdings" w:hint="default"/>
+        <w:sz w:val="20"/>
+      </w:rPr>
+    </w:lvl>
+    <w:lvl w:ilvl="7" w:tentative="1">
+      <w:start w:val="1"/>
+      <w:numFmt w:val="bullet"/>
+      <w:lvlText w:val=""/>
+      <w:lvlJc w:val="left"/>
+      <w:pPr>
+        <w:tabs>
+          <w:tab w:val="num" w:pos="5760"/>
+        </w:tabs>
+        <w:ind w:left="5760" w:hanging="360"/>
+      </w:pPr>
+      <w:rPr>
+        <w:rFonts w:ascii="Wingdings" w:hAnsi="Wingdings" w:hint="default"/>
+        <w:sz w:val="20"/>
+      </w:rPr>
+    </w:lvl>
+    <w:lvl w:ilvl="8" w:tentative="1">
+      <w:start w:val="1"/>
+      <w:numFmt w:val="bullet"/>
+      <w:lvlText w:val=""/>
+      <w:lvlJc w:val="left"/>
+      <w:pPr>
+        <w:tabs>
+          <w:tab w:val="num" w:pos="6480"/>
+        </w:tabs>
+        <w:ind w:left="6480" w:hanging="360"/>
+      </w:pPr>
+      <w:rPr>
+        <w:rFonts w:ascii="Wingdings" w:hAnsi="Wingdings" w:hint="default"/>
+        <w:sz w:val="20"/>
+      </w:rPr>
+    </w:lvl>
+  </w:abstractNum>
   <w:num w:numId="1">
-    <w:abstractNumId w:val="2"/>
+    <w:abstractNumId w:val="4"/>
   </w:num>
   <w:num w:numId="2">
-    <w:abstractNumId w:val="1"/>
+    <w:abstractNumId w:val="2"/>
   </w:num>
   <w:num w:numId="3">
     <w:abstractNumId w:val="0"/>
+  </w:num>
+  <w:num w:numId="4">
+    <w:abstractNumId w:val="5"/>
+  </w:num>
+  <w:num w:numId="5">
+    <w:abstractNumId w:val="3"/>
+  </w:num>
+  <w:num w:numId="6">
+    <w:abstractNumId w:val="1"/>
   </w:num>
 </w:numbering>
 </file>
@@ -3540,7 +5756,6 @@
   <w:style w:type="character" w:default="1" w:styleId="Fuentedeprrafopredeter">
     <w:name w:val="Default Paragraph Font"/>
     <w:uiPriority w:val="1"/>
-    <w:semiHidden/>
     <w:unhideWhenUsed/>
   </w:style>
   <w:style w:type="table" w:default="1" w:styleId="Tablanormal">
@@ -3635,6 +5850,45 @@
       <w:rFonts w:ascii="Courier New" w:eastAsia="Times New Roman" w:hAnsi="Courier New" w:cs="Courier New"/>
       <w:sz w:val="20"/>
       <w:szCs w:val="20"/>
+      <w:lang w:eastAsia="es-AR"/>
+    </w:rPr>
+  </w:style>
+  <w:style w:type="character" w:styleId="Textoennegrita">
+    <w:name w:val="Strong"/>
+    <w:basedOn w:val="Fuentedeprrafopredeter"/>
+    <w:uiPriority w:val="22"/>
+    <w:qFormat/>
+    <w:rsid w:val="001039E2"/>
+    <w:rPr>
+      <w:b/>
+      <w:bCs/>
+    </w:rPr>
+  </w:style>
+  <w:style w:type="character" w:styleId="nfasis">
+    <w:name w:val="Emphasis"/>
+    <w:basedOn w:val="Fuentedeprrafopredeter"/>
+    <w:uiPriority w:val="20"/>
+    <w:qFormat/>
+    <w:rsid w:val="001039E2"/>
+    <w:rPr>
+      <w:i/>
+      <w:iCs/>
+    </w:rPr>
+  </w:style>
+  <w:style w:type="paragraph" w:styleId="NormalWeb">
+    <w:name w:val="Normal (Web)"/>
+    <w:basedOn w:val="Normal"/>
+    <w:uiPriority w:val="99"/>
+    <w:semiHidden/>
+    <w:unhideWhenUsed/>
+    <w:rsid w:val="00D9520E"/>
+    <w:pPr>
+      <w:spacing w:before="100" w:beforeAutospacing="1" w:after="100" w:afterAutospacing="1" w:line="240" w:lineRule="auto"/>
+    </w:pPr>
+    <w:rPr>
+      <w:rFonts w:ascii="Times New Roman" w:eastAsia="Times New Roman" w:hAnsi="Times New Roman" w:cs="Times New Roman"/>
+      <w:sz w:val="24"/>
+      <w:szCs w:val="24"/>
       <w:lang w:eastAsia="es-AR"/>
     </w:rPr>
   </w:style>

</xml_diff>